<commit_message>
finished drive box acellnet module manual
</commit_message>
<xml_diff>
--- a/Antenna/Drive Box/Accelnet Servo Driver Configuration/ATA Accelnet Manual 2024-08.docx
+++ b/Antenna/Drive Box/Accelnet Servo Driver Configuration/ATA Accelnet Manual 2024-08.docx
@@ -4,15 +4,30 @@
   <w:body>
     <w:p>
       <w:pPr>
-        <w:pStyle w:val="Heading1"/>
-      </w:pPr>
-      <w:r>
+        <w:rPr>
+          <w:sz w:val="40"/>
+          <w:szCs w:val="40"/>
+        </w:rPr>
+      </w:pPr>
+      <w:r>
+        <w:rPr>
+          <w:sz w:val="40"/>
+          <w:szCs w:val="40"/>
+        </w:rPr>
         <w:t xml:space="preserve">This document describes how to </w:t>
       </w:r>
       <w:r>
+        <w:rPr>
+          <w:sz w:val="40"/>
+          <w:szCs w:val="40"/>
+        </w:rPr>
         <w:t>read and write values into the register of the ACM-180-20 drive amplifier used in the ATA antennas.</w:t>
       </w:r>
       <w:r>
+        <w:rPr>
+          <w:sz w:val="40"/>
+          <w:szCs w:val="40"/>
+        </w:rPr>
         <w:t xml:space="preserve"> </w:t>
       </w:r>
     </w:p>
@@ -21,12 +36,14 @@
       <w:pPr>
         <w:pStyle w:val="Heading2"/>
       </w:pPr>
+      <w:bookmarkStart w:id="0" w:name="_Toc174960685"/>
       <w:r>
         <w:t>Supporting Documents</w:t>
       </w:r>
       <w:r>
         <w:t>:</w:t>
       </w:r>
+      <w:bookmarkEnd w:id="0"/>
     </w:p>
     <w:p/>
     <w:p>
@@ -48,25 +65,971 @@
       </w:r>
     </w:p>
     <w:p>
-      <w:r>
+      <w:pPr>
+        <w:rPr>
+          <w:sz w:val="13"/>
+          <w:szCs w:val="13"/>
+        </w:rPr>
+      </w:pPr>
+      <w:r>
+        <w:rPr>
+          <w:sz w:val="10"/>
+          <w:szCs w:val="10"/>
+        </w:rPr>
         <w:t xml:space="preserve"> </w:t>
       </w:r>
       <w:r>
+        <w:rPr>
+          <w:sz w:val="10"/>
+          <w:szCs w:val="10"/>
+        </w:rPr>
         <w:tab/>
+      </w:r>
+      <w:hyperlink r:id="rId8" w:history="1">
+        <w:r>
+          <w:rPr>
+            <w:rStyle w:val="Hyperlink"/>
+            <w:sz w:val="13"/>
+            <w:szCs w:val="13"/>
+          </w:rPr>
+          <w:t>https://github.com/SETIatHCRO/Front-Page/blob/master/Antenna/Drive%20Box/Accelnet%20Documents/ACM-datasheet.pdf</w:t>
+        </w:r>
+      </w:hyperlink>
+      <w:r>
+        <w:rPr>
+          <w:sz w:val="13"/>
+          <w:szCs w:val="13"/>
+        </w:rPr>
+        <w:t xml:space="preserve"> </w:t>
+      </w:r>
+    </w:p>
+    <w:p>
+      <w:pPr>
+        <w:pStyle w:val="ListParagraph"/>
+        <w:rPr>
+          <w:sz w:val="13"/>
+          <w:szCs w:val="13"/>
+        </w:rPr>
+      </w:pPr>
+      <w:hyperlink r:id="rId9" w:history="1">
+        <w:r>
+          <w:rPr>
+            <w:rStyle w:val="Hyperlink"/>
+            <w:sz w:val="13"/>
+            <w:szCs w:val="13"/>
+          </w:rPr>
+          <w:t>https://github.com/SETIatHCRO/Front-Page/blob/master/Antenna/Drive%20Box/Accelnet%20Documents/ACM-datasheet-old.pdf</w:t>
+        </w:r>
+      </w:hyperlink>
+      <w:r>
+        <w:rPr>
+          <w:sz w:val="13"/>
+          <w:szCs w:val="13"/>
+        </w:rPr>
+        <w:t xml:space="preserve"> </w:t>
+      </w:r>
+    </w:p>
+    <w:p>
+      <w:pPr>
+        <w:pStyle w:val="ListParagraph"/>
+      </w:pPr>
+    </w:p>
+    <w:p>
+      <w:pPr>
+        <w:pStyle w:val="ListParagraph"/>
+        <w:numPr>
+          <w:ilvl w:val="0"/>
+          <w:numId w:val="2"/>
+        </w:numPr>
+      </w:pPr>
+      <w:r>
+        <w:t>Module Parameter Dictionary:</w:t>
+      </w:r>
+    </w:p>
+    <w:p>
+      <w:pPr>
+        <w:pStyle w:val="ListParagraph"/>
+        <w:rPr>
+          <w:sz w:val="13"/>
+          <w:szCs w:val="13"/>
+        </w:rPr>
+      </w:pPr>
+      <w:hyperlink r:id="rId10" w:history="1">
+        <w:r>
+          <w:rPr>
+            <w:rStyle w:val="Hyperlink"/>
+            <w:sz w:val="13"/>
+            <w:szCs w:val="13"/>
+          </w:rPr>
+          <w:t>https://github.com/SETIatHCRO/Front-Page/blob/master/Antenna/Drive%20Box/Accelnet%20Documents/Parameter-Dictionary-rev05.pdf</w:t>
+        </w:r>
+      </w:hyperlink>
+      <w:r>
+        <w:rPr>
+          <w:sz w:val="13"/>
+          <w:szCs w:val="13"/>
+        </w:rPr>
+        <w:t xml:space="preserve"> </w:t>
+      </w:r>
+    </w:p>
+    <w:p>
+      <w:pPr>
+        <w:pStyle w:val="ListParagraph"/>
+      </w:pPr>
+    </w:p>
+    <w:p>
+      <w:pPr>
+        <w:pStyle w:val="ListParagraph"/>
+        <w:numPr>
+          <w:ilvl w:val="0"/>
+          <w:numId w:val="2"/>
+        </w:numPr>
+      </w:pPr>
+      <w:r>
+        <w:t>Module ASCII Programmers Guide:</w:t>
+      </w:r>
+    </w:p>
+    <w:p>
+      <w:pPr>
+        <w:pStyle w:val="ListParagraph"/>
+        <w:rPr>
+          <w:sz w:val="13"/>
+          <w:szCs w:val="13"/>
+        </w:rPr>
+      </w:pPr>
+      <w:hyperlink r:id="rId11" w:history="1">
+        <w:r>
+          <w:rPr>
+            <w:rStyle w:val="Hyperlink"/>
+            <w:sz w:val="13"/>
+            <w:szCs w:val="13"/>
+          </w:rPr>
+          <w:t>https://github.com/SETIatHCRO/Front-Page/blob/master/Antenna/Drive%20Box/Accelnet%20Documents/ASCII_Programmers_Guide_Manual.pdf</w:t>
+        </w:r>
+      </w:hyperlink>
+      <w:r>
+        <w:rPr>
+          <w:sz w:val="13"/>
+          <w:szCs w:val="13"/>
+        </w:rPr>
+        <w:t xml:space="preserve"> </w:t>
       </w:r>
     </w:p>
     <w:p/>
     <w:p/>
+    <w:sdt>
+      <w:sdtPr>
+        <w:id w:val="1569377322"/>
+        <w:docPartObj>
+          <w:docPartGallery w:val="Table of Contents"/>
+          <w:docPartUnique/>
+        </w:docPartObj>
+      </w:sdtPr>
+      <w:sdtEndPr>
+        <w:rPr>
+          <w:rFonts w:asciiTheme="minorHAnsi" w:eastAsiaTheme="minorHAnsi" w:hAnsiTheme="minorHAnsi" w:cstheme="minorBidi"/>
+          <w:noProof/>
+          <w:color w:val="auto"/>
+          <w:kern w:val="2"/>
+          <w:sz w:val="24"/>
+          <w:szCs w:val="24"/>
+          <w14:ligatures w14:val="standardContextual"/>
+        </w:rPr>
+      </w:sdtEndPr>
+      <w:sdtContent>
+        <w:p>
+          <w:pPr>
+            <w:pStyle w:val="TOCHeading"/>
+          </w:pPr>
+          <w:r>
+            <w:t>Table of Contents</w:t>
+          </w:r>
+        </w:p>
+        <w:p>
+          <w:pPr>
+            <w:pStyle w:val="TOC2"/>
+            <w:tabs>
+              <w:tab w:val="right" w:leader="dot" w:pos="9350"/>
+            </w:tabs>
+            <w:rPr>
+              <w:rFonts w:eastAsiaTheme="minorEastAsia"/>
+              <w:b w:val="0"/>
+              <w:bCs w:val="0"/>
+              <w:noProof/>
+              <w:sz w:val="24"/>
+              <w:szCs w:val="24"/>
+            </w:rPr>
+          </w:pPr>
+          <w:r>
+            <w:rPr>
+              <w:b w:val="0"/>
+              <w:bCs w:val="0"/>
+            </w:rPr>
+            <w:fldChar w:fldCharType="begin"/>
+          </w:r>
+          <w:r>
+            <w:instrText xml:space="preserve"> TOC \o "1-3" \h \z \u </w:instrText>
+          </w:r>
+          <w:r>
+            <w:rPr>
+              <w:b w:val="0"/>
+              <w:bCs w:val="0"/>
+            </w:rPr>
+            <w:fldChar w:fldCharType="separate"/>
+          </w:r>
+          <w:hyperlink w:anchor="_Toc174960685" w:history="1">
+            <w:r>
+              <w:rPr>
+                <w:rStyle w:val="Hyperlink"/>
+                <w:noProof/>
+              </w:rPr>
+              <w:t>Supporting Documents:</w:t>
+            </w:r>
+            <w:r>
+              <w:rPr>
+                <w:noProof/>
+                <w:webHidden/>
+              </w:rPr>
+              <w:tab/>
+            </w:r>
+            <w:r>
+              <w:rPr>
+                <w:noProof/>
+                <w:webHidden/>
+              </w:rPr>
+              <w:fldChar w:fldCharType="begin"/>
+            </w:r>
+            <w:r>
+              <w:rPr>
+                <w:noProof/>
+                <w:webHidden/>
+              </w:rPr>
+              <w:instrText xml:space="preserve"> PAGEREF _Toc174960685 \h </w:instrText>
+            </w:r>
+            <w:r>
+              <w:rPr>
+                <w:noProof/>
+                <w:webHidden/>
+              </w:rPr>
+            </w:r>
+            <w:r>
+              <w:rPr>
+                <w:noProof/>
+                <w:webHidden/>
+              </w:rPr>
+              <w:fldChar w:fldCharType="separate"/>
+            </w:r>
+            <w:r>
+              <w:rPr>
+                <w:noProof/>
+                <w:webHidden/>
+              </w:rPr>
+              <w:t>1</w:t>
+            </w:r>
+            <w:r>
+              <w:rPr>
+                <w:noProof/>
+                <w:webHidden/>
+              </w:rPr>
+              <w:fldChar w:fldCharType="end"/>
+            </w:r>
+          </w:hyperlink>
+        </w:p>
+        <w:p>
+          <w:pPr>
+            <w:pStyle w:val="TOC2"/>
+            <w:tabs>
+              <w:tab w:val="right" w:leader="dot" w:pos="9350"/>
+            </w:tabs>
+            <w:rPr>
+              <w:rFonts w:eastAsiaTheme="minorEastAsia"/>
+              <w:b w:val="0"/>
+              <w:bCs w:val="0"/>
+              <w:noProof/>
+              <w:sz w:val="24"/>
+              <w:szCs w:val="24"/>
+            </w:rPr>
+          </w:pPr>
+          <w:hyperlink w:anchor="_Toc174960686" w:history="1">
+            <w:r>
+              <w:rPr>
+                <w:rStyle w:val="Hyperlink"/>
+                <w:noProof/>
+              </w:rPr>
+              <w:t>Communication:</w:t>
+            </w:r>
+            <w:r>
+              <w:rPr>
+                <w:noProof/>
+                <w:webHidden/>
+              </w:rPr>
+              <w:tab/>
+            </w:r>
+            <w:r>
+              <w:rPr>
+                <w:noProof/>
+                <w:webHidden/>
+              </w:rPr>
+              <w:fldChar w:fldCharType="begin"/>
+            </w:r>
+            <w:r>
+              <w:rPr>
+                <w:noProof/>
+                <w:webHidden/>
+              </w:rPr>
+              <w:instrText xml:space="preserve"> PAGEREF _Toc174960686 \h </w:instrText>
+            </w:r>
+            <w:r>
+              <w:rPr>
+                <w:noProof/>
+                <w:webHidden/>
+              </w:rPr>
+            </w:r>
+            <w:r>
+              <w:rPr>
+                <w:noProof/>
+                <w:webHidden/>
+              </w:rPr>
+              <w:fldChar w:fldCharType="separate"/>
+            </w:r>
+            <w:r>
+              <w:rPr>
+                <w:noProof/>
+                <w:webHidden/>
+              </w:rPr>
+              <w:t>2</w:t>
+            </w:r>
+            <w:r>
+              <w:rPr>
+                <w:noProof/>
+                <w:webHidden/>
+              </w:rPr>
+              <w:fldChar w:fldCharType="end"/>
+            </w:r>
+          </w:hyperlink>
+        </w:p>
+        <w:p>
+          <w:pPr>
+            <w:pStyle w:val="TOC3"/>
+            <w:tabs>
+              <w:tab w:val="right" w:leader="dot" w:pos="9350"/>
+            </w:tabs>
+            <w:rPr>
+              <w:rFonts w:eastAsiaTheme="minorEastAsia"/>
+              <w:noProof/>
+              <w:sz w:val="24"/>
+              <w:szCs w:val="24"/>
+            </w:rPr>
+          </w:pPr>
+          <w:hyperlink w:anchor="_Toc174960687" w:history="1">
+            <w:r>
+              <w:rPr>
+                <w:rStyle w:val="Hyperlink"/>
+                <w:i/>
+                <w:iCs/>
+                <w:noProof/>
+              </w:rPr>
+              <w:t>Accelnet Module Utility:</w:t>
+            </w:r>
+            <w:r>
+              <w:rPr>
+                <w:noProof/>
+                <w:webHidden/>
+              </w:rPr>
+              <w:tab/>
+            </w:r>
+            <w:r>
+              <w:rPr>
+                <w:noProof/>
+                <w:webHidden/>
+              </w:rPr>
+              <w:fldChar w:fldCharType="begin"/>
+            </w:r>
+            <w:r>
+              <w:rPr>
+                <w:noProof/>
+                <w:webHidden/>
+              </w:rPr>
+              <w:instrText xml:space="preserve"> PAGEREF _Toc174960687 \h </w:instrText>
+            </w:r>
+            <w:r>
+              <w:rPr>
+                <w:noProof/>
+                <w:webHidden/>
+              </w:rPr>
+            </w:r>
+            <w:r>
+              <w:rPr>
+                <w:noProof/>
+                <w:webHidden/>
+              </w:rPr>
+              <w:fldChar w:fldCharType="separate"/>
+            </w:r>
+            <w:r>
+              <w:rPr>
+                <w:noProof/>
+                <w:webHidden/>
+              </w:rPr>
+              <w:t>2</w:t>
+            </w:r>
+            <w:r>
+              <w:rPr>
+                <w:noProof/>
+                <w:webHidden/>
+              </w:rPr>
+              <w:fldChar w:fldCharType="end"/>
+            </w:r>
+          </w:hyperlink>
+        </w:p>
+        <w:p>
+          <w:pPr>
+            <w:pStyle w:val="TOC3"/>
+            <w:tabs>
+              <w:tab w:val="right" w:leader="dot" w:pos="9350"/>
+            </w:tabs>
+            <w:rPr>
+              <w:rFonts w:eastAsiaTheme="minorEastAsia"/>
+              <w:noProof/>
+              <w:sz w:val="24"/>
+              <w:szCs w:val="24"/>
+            </w:rPr>
+          </w:pPr>
+          <w:hyperlink w:anchor="_Toc174960688" w:history="1">
+            <w:r>
+              <w:rPr>
+                <w:rStyle w:val="Hyperlink"/>
+                <w:i/>
+                <w:iCs/>
+                <w:noProof/>
+              </w:rPr>
+              <w:t>Direct Serial Connection:</w:t>
+            </w:r>
+            <w:r>
+              <w:rPr>
+                <w:noProof/>
+                <w:webHidden/>
+              </w:rPr>
+              <w:tab/>
+            </w:r>
+            <w:r>
+              <w:rPr>
+                <w:noProof/>
+                <w:webHidden/>
+              </w:rPr>
+              <w:fldChar w:fldCharType="begin"/>
+            </w:r>
+            <w:r>
+              <w:rPr>
+                <w:noProof/>
+                <w:webHidden/>
+              </w:rPr>
+              <w:instrText xml:space="preserve"> PAGEREF _Toc174960688 \h </w:instrText>
+            </w:r>
+            <w:r>
+              <w:rPr>
+                <w:noProof/>
+                <w:webHidden/>
+              </w:rPr>
+            </w:r>
+            <w:r>
+              <w:rPr>
+                <w:noProof/>
+                <w:webHidden/>
+              </w:rPr>
+              <w:fldChar w:fldCharType="separate"/>
+            </w:r>
+            <w:r>
+              <w:rPr>
+                <w:noProof/>
+                <w:webHidden/>
+              </w:rPr>
+              <w:t>3</w:t>
+            </w:r>
+            <w:r>
+              <w:rPr>
+                <w:noProof/>
+                <w:webHidden/>
+              </w:rPr>
+              <w:fldChar w:fldCharType="end"/>
+            </w:r>
+          </w:hyperlink>
+        </w:p>
+        <w:p>
+          <w:pPr>
+            <w:pStyle w:val="TOC3"/>
+            <w:tabs>
+              <w:tab w:val="right" w:leader="dot" w:pos="9350"/>
+            </w:tabs>
+            <w:rPr>
+              <w:rFonts w:eastAsiaTheme="minorEastAsia"/>
+              <w:noProof/>
+              <w:sz w:val="24"/>
+              <w:szCs w:val="24"/>
+            </w:rPr>
+          </w:pPr>
+          <w:hyperlink w:anchor="_Toc174960689" w:history="1">
+            <w:r>
+              <w:rPr>
+                <w:rStyle w:val="Hyperlink"/>
+                <w:i/>
+                <w:iCs/>
+                <w:noProof/>
+              </w:rPr>
+              <w:t>Drive Box Daughter Board Communication:</w:t>
+            </w:r>
+            <w:r>
+              <w:rPr>
+                <w:noProof/>
+                <w:webHidden/>
+              </w:rPr>
+              <w:tab/>
+            </w:r>
+            <w:r>
+              <w:rPr>
+                <w:noProof/>
+                <w:webHidden/>
+              </w:rPr>
+              <w:fldChar w:fldCharType="begin"/>
+            </w:r>
+            <w:r>
+              <w:rPr>
+                <w:noProof/>
+                <w:webHidden/>
+              </w:rPr>
+              <w:instrText xml:space="preserve"> PAGEREF _Toc174960689 \h </w:instrText>
+            </w:r>
+            <w:r>
+              <w:rPr>
+                <w:noProof/>
+                <w:webHidden/>
+              </w:rPr>
+            </w:r>
+            <w:r>
+              <w:rPr>
+                <w:noProof/>
+                <w:webHidden/>
+              </w:rPr>
+              <w:fldChar w:fldCharType="separate"/>
+            </w:r>
+            <w:r>
+              <w:rPr>
+                <w:noProof/>
+                <w:webHidden/>
+              </w:rPr>
+              <w:t>4</w:t>
+            </w:r>
+            <w:r>
+              <w:rPr>
+                <w:noProof/>
+                <w:webHidden/>
+              </w:rPr>
+              <w:fldChar w:fldCharType="end"/>
+            </w:r>
+          </w:hyperlink>
+        </w:p>
+        <w:p>
+          <w:pPr>
+            <w:pStyle w:val="TOC2"/>
+            <w:tabs>
+              <w:tab w:val="right" w:leader="dot" w:pos="9350"/>
+            </w:tabs>
+            <w:rPr>
+              <w:rFonts w:eastAsiaTheme="minorEastAsia"/>
+              <w:b w:val="0"/>
+              <w:bCs w:val="0"/>
+              <w:noProof/>
+              <w:sz w:val="24"/>
+              <w:szCs w:val="24"/>
+            </w:rPr>
+          </w:pPr>
+          <w:hyperlink w:anchor="_Toc174960690" w:history="1">
+            <w:r>
+              <w:rPr>
+                <w:rStyle w:val="Hyperlink"/>
+                <w:noProof/>
+              </w:rPr>
+              <w:t>Read drive amplifier module manufacturing year:</w:t>
+            </w:r>
+            <w:r>
+              <w:rPr>
+                <w:noProof/>
+                <w:webHidden/>
+              </w:rPr>
+              <w:tab/>
+            </w:r>
+            <w:r>
+              <w:rPr>
+                <w:noProof/>
+                <w:webHidden/>
+              </w:rPr>
+              <w:fldChar w:fldCharType="begin"/>
+            </w:r>
+            <w:r>
+              <w:rPr>
+                <w:noProof/>
+                <w:webHidden/>
+              </w:rPr>
+              <w:instrText xml:space="preserve"> PAGEREF _Toc174960690 \h </w:instrText>
+            </w:r>
+            <w:r>
+              <w:rPr>
+                <w:noProof/>
+                <w:webHidden/>
+              </w:rPr>
+            </w:r>
+            <w:r>
+              <w:rPr>
+                <w:noProof/>
+                <w:webHidden/>
+              </w:rPr>
+              <w:fldChar w:fldCharType="separate"/>
+            </w:r>
+            <w:r>
+              <w:rPr>
+                <w:noProof/>
+                <w:webHidden/>
+              </w:rPr>
+              <w:t>5</w:t>
+            </w:r>
+            <w:r>
+              <w:rPr>
+                <w:noProof/>
+                <w:webHidden/>
+              </w:rPr>
+              <w:fldChar w:fldCharType="end"/>
+            </w:r>
+          </w:hyperlink>
+        </w:p>
+        <w:p>
+          <w:pPr>
+            <w:pStyle w:val="TOC2"/>
+            <w:tabs>
+              <w:tab w:val="right" w:leader="dot" w:pos="9350"/>
+            </w:tabs>
+            <w:rPr>
+              <w:rFonts w:eastAsiaTheme="minorEastAsia"/>
+              <w:b w:val="0"/>
+              <w:bCs w:val="0"/>
+              <w:noProof/>
+              <w:sz w:val="24"/>
+              <w:szCs w:val="24"/>
+            </w:rPr>
+          </w:pPr>
+          <w:hyperlink w:anchor="_Toc174960691" w:history="1">
+            <w:r>
+              <w:rPr>
+                <w:rStyle w:val="Hyperlink"/>
+                <w:noProof/>
+              </w:rPr>
+              <w:t>Read drive amplifier module output configuration:</w:t>
+            </w:r>
+            <w:r>
+              <w:rPr>
+                <w:noProof/>
+                <w:webHidden/>
+              </w:rPr>
+              <w:tab/>
+            </w:r>
+            <w:r>
+              <w:rPr>
+                <w:noProof/>
+                <w:webHidden/>
+              </w:rPr>
+              <w:fldChar w:fldCharType="begin"/>
+            </w:r>
+            <w:r>
+              <w:rPr>
+                <w:noProof/>
+                <w:webHidden/>
+              </w:rPr>
+              <w:instrText xml:space="preserve"> PAGEREF _Toc174960691 \h </w:instrText>
+            </w:r>
+            <w:r>
+              <w:rPr>
+                <w:noProof/>
+                <w:webHidden/>
+              </w:rPr>
+            </w:r>
+            <w:r>
+              <w:rPr>
+                <w:noProof/>
+                <w:webHidden/>
+              </w:rPr>
+              <w:fldChar w:fldCharType="separate"/>
+            </w:r>
+            <w:r>
+              <w:rPr>
+                <w:noProof/>
+                <w:webHidden/>
+              </w:rPr>
+              <w:t>6</w:t>
+            </w:r>
+            <w:r>
+              <w:rPr>
+                <w:noProof/>
+                <w:webHidden/>
+              </w:rPr>
+              <w:fldChar w:fldCharType="end"/>
+            </w:r>
+          </w:hyperlink>
+        </w:p>
+        <w:p>
+          <w:pPr>
+            <w:pStyle w:val="TOC2"/>
+            <w:tabs>
+              <w:tab w:val="right" w:leader="dot" w:pos="9350"/>
+            </w:tabs>
+            <w:rPr>
+              <w:rFonts w:eastAsiaTheme="minorEastAsia"/>
+              <w:b w:val="0"/>
+              <w:bCs w:val="0"/>
+              <w:noProof/>
+              <w:sz w:val="24"/>
+              <w:szCs w:val="24"/>
+            </w:rPr>
+          </w:pPr>
+          <w:hyperlink w:anchor="_Toc174960692" w:history="1">
+            <w:r>
+              <w:rPr>
+                <w:rStyle w:val="Hyperlink"/>
+                <w:noProof/>
+              </w:rPr>
+              <w:t>Module output control:</w:t>
+            </w:r>
+            <w:r>
+              <w:rPr>
+                <w:noProof/>
+                <w:webHidden/>
+              </w:rPr>
+              <w:tab/>
+            </w:r>
+            <w:r>
+              <w:rPr>
+                <w:noProof/>
+                <w:webHidden/>
+              </w:rPr>
+              <w:fldChar w:fldCharType="begin"/>
+            </w:r>
+            <w:r>
+              <w:rPr>
+                <w:noProof/>
+                <w:webHidden/>
+              </w:rPr>
+              <w:instrText xml:space="preserve"> PAGEREF _Toc174960692 \h </w:instrText>
+            </w:r>
+            <w:r>
+              <w:rPr>
+                <w:noProof/>
+                <w:webHidden/>
+              </w:rPr>
+            </w:r>
+            <w:r>
+              <w:rPr>
+                <w:noProof/>
+                <w:webHidden/>
+              </w:rPr>
+              <w:fldChar w:fldCharType="separate"/>
+            </w:r>
+            <w:r>
+              <w:rPr>
+                <w:noProof/>
+                <w:webHidden/>
+              </w:rPr>
+              <w:t>7</w:t>
+            </w:r>
+            <w:r>
+              <w:rPr>
+                <w:noProof/>
+                <w:webHidden/>
+              </w:rPr>
+              <w:fldChar w:fldCharType="end"/>
+            </w:r>
+          </w:hyperlink>
+        </w:p>
+        <w:p>
+          <w:pPr>
+            <w:pStyle w:val="TOC2"/>
+            <w:tabs>
+              <w:tab w:val="right" w:leader="dot" w:pos="9350"/>
+            </w:tabs>
+            <w:rPr>
+              <w:rFonts w:eastAsiaTheme="minorEastAsia"/>
+              <w:b w:val="0"/>
+              <w:bCs w:val="0"/>
+              <w:noProof/>
+              <w:sz w:val="24"/>
+              <w:szCs w:val="24"/>
+            </w:rPr>
+          </w:pPr>
+          <w:hyperlink w:anchor="_Toc174960693" w:history="1">
+            <w:r>
+              <w:rPr>
+                <w:rStyle w:val="Hyperlink"/>
+                <w:noProof/>
+              </w:rPr>
+              <w:t>Module output brake wiring:</w:t>
+            </w:r>
+            <w:r>
+              <w:rPr>
+                <w:noProof/>
+                <w:webHidden/>
+              </w:rPr>
+              <w:tab/>
+            </w:r>
+            <w:r>
+              <w:rPr>
+                <w:noProof/>
+                <w:webHidden/>
+              </w:rPr>
+              <w:fldChar w:fldCharType="begin"/>
+            </w:r>
+            <w:r>
+              <w:rPr>
+                <w:noProof/>
+                <w:webHidden/>
+              </w:rPr>
+              <w:instrText xml:space="preserve"> PAGEREF _Toc174960693 \h </w:instrText>
+            </w:r>
+            <w:r>
+              <w:rPr>
+                <w:noProof/>
+                <w:webHidden/>
+              </w:rPr>
+            </w:r>
+            <w:r>
+              <w:rPr>
+                <w:noProof/>
+                <w:webHidden/>
+              </w:rPr>
+              <w:fldChar w:fldCharType="separate"/>
+            </w:r>
+            <w:r>
+              <w:rPr>
+                <w:noProof/>
+                <w:webHidden/>
+              </w:rPr>
+              <w:t>9</w:t>
+            </w:r>
+            <w:r>
+              <w:rPr>
+                <w:noProof/>
+                <w:webHidden/>
+              </w:rPr>
+              <w:fldChar w:fldCharType="end"/>
+            </w:r>
+          </w:hyperlink>
+        </w:p>
+        <w:p>
+          <w:pPr>
+            <w:pStyle w:val="TOC2"/>
+            <w:tabs>
+              <w:tab w:val="right" w:leader="dot" w:pos="9350"/>
+            </w:tabs>
+            <w:rPr>
+              <w:rFonts w:eastAsiaTheme="minorEastAsia"/>
+              <w:b w:val="0"/>
+              <w:bCs w:val="0"/>
+              <w:noProof/>
+              <w:sz w:val="24"/>
+              <w:szCs w:val="24"/>
+            </w:rPr>
+          </w:pPr>
+          <w:hyperlink w:anchor="_Toc174960694" w:history="1">
+            <w:r>
+              <w:rPr>
+                <w:rStyle w:val="Hyperlink"/>
+                <w:noProof/>
+              </w:rPr>
+              <w:t>Manual output control:</w:t>
+            </w:r>
+            <w:r>
+              <w:rPr>
+                <w:noProof/>
+                <w:webHidden/>
+              </w:rPr>
+              <w:tab/>
+            </w:r>
+            <w:r>
+              <w:rPr>
+                <w:noProof/>
+                <w:webHidden/>
+              </w:rPr>
+              <w:fldChar w:fldCharType="begin"/>
+            </w:r>
+            <w:r>
+              <w:rPr>
+                <w:noProof/>
+                <w:webHidden/>
+              </w:rPr>
+              <w:instrText xml:space="preserve"> PAGEREF _Toc174960694 \h </w:instrText>
+            </w:r>
+            <w:r>
+              <w:rPr>
+                <w:noProof/>
+                <w:webHidden/>
+              </w:rPr>
+            </w:r>
+            <w:r>
+              <w:rPr>
+                <w:noProof/>
+                <w:webHidden/>
+              </w:rPr>
+              <w:fldChar w:fldCharType="separate"/>
+            </w:r>
+            <w:r>
+              <w:rPr>
+                <w:noProof/>
+                <w:webHidden/>
+              </w:rPr>
+              <w:t>10</w:t>
+            </w:r>
+            <w:r>
+              <w:rPr>
+                <w:noProof/>
+                <w:webHidden/>
+              </w:rPr>
+              <w:fldChar w:fldCharType="end"/>
+            </w:r>
+          </w:hyperlink>
+        </w:p>
+        <w:p>
+          <w:r>
+            <w:rPr>
+              <w:b/>
+              <w:bCs/>
+              <w:noProof/>
+            </w:rPr>
+            <w:fldChar w:fldCharType="end"/>
+          </w:r>
+        </w:p>
+      </w:sdtContent>
+    </w:sdt>
+    <w:p>
+      <w:pPr>
+        <w:rPr>
+          <w:rFonts w:asciiTheme="majorHAnsi" w:eastAsiaTheme="majorEastAsia" w:hAnsiTheme="majorHAnsi" w:cstheme="majorBidi"/>
+          <w:color w:val="0F4761" w:themeColor="accent1" w:themeShade="BF"/>
+          <w:sz w:val="32"/>
+          <w:szCs w:val="32"/>
+        </w:rPr>
+      </w:pPr>
+      <w:r>
+        <w:br w:type="page"/>
+      </w:r>
+    </w:p>
     <w:p>
       <w:pPr>
         <w:pStyle w:val="Heading2"/>
       </w:pPr>
-      <w:r>
+      <w:bookmarkStart w:id="1" w:name="_Toc174960686"/>
+      <w:r>
+        <w:lastRenderedPageBreak/>
         <w:t>Communication</w:t>
       </w:r>
       <w:r>
         <w:t>:</w:t>
       </w:r>
+      <w:bookmarkEnd w:id="1"/>
     </w:p>
     <w:p/>
     <w:p>
@@ -114,22 +1077,29 @@
     <w:p/>
     <w:p>
       <w:pPr>
-        <w:pStyle w:val="Heading4"/>
+        <w:pStyle w:val="Heading3"/>
         <w:rPr>
           <w:rStyle w:val="IntenseEmphasis"/>
+          <w:sz w:val="24"/>
+          <w:szCs w:val="24"/>
+        </w:rPr>
+      </w:pPr>
+      <w:r>
+        <w:rPr>
           <w:i/>
           <w:iCs/>
-        </w:rPr>
-      </w:pPr>
-      <w:r>
+          <w:sz w:val="24"/>
+          <w:szCs w:val="24"/>
+        </w:rPr>
         <w:t xml:space="preserve"> </w:t>
       </w:r>
+      <w:bookmarkStart w:id="2" w:name="_Toc174960687"/>
       <w:proofErr w:type="spellStart"/>
       <w:r>
         <w:rPr>
           <w:rStyle w:val="IntenseEmphasis"/>
-          <w:i/>
-          <w:iCs/>
+          <w:sz w:val="24"/>
+          <w:szCs w:val="24"/>
         </w:rPr>
         <w:t>Accelnet</w:t>
       </w:r>
@@ -137,19 +1107,20 @@
       <w:r>
         <w:rPr>
           <w:rStyle w:val="IntenseEmphasis"/>
-          <w:i/>
-          <w:iCs/>
+          <w:sz w:val="24"/>
+          <w:szCs w:val="24"/>
         </w:rPr>
         <w:t xml:space="preserve"> Module Utility</w:t>
       </w:r>
       <w:r>
         <w:rPr>
           <w:rStyle w:val="IntenseEmphasis"/>
-          <w:i/>
-          <w:iCs/>
+          <w:sz w:val="24"/>
+          <w:szCs w:val="24"/>
         </w:rPr>
         <w:t>:</w:t>
       </w:r>
+      <w:bookmarkEnd w:id="2"/>
     </w:p>
     <w:p/>
     <w:p>
@@ -580,18 +1551,19 @@
     </w:p>
     <w:p>
       <w:pPr>
-        <w:pStyle w:val="Heading4"/>
+        <w:pStyle w:val="Heading3"/>
         <w:rPr>
           <w:rStyle w:val="IntenseEmphasis"/>
-          <w:i/>
-          <w:iCs/>
-        </w:rPr>
-      </w:pPr>
+          <w:sz w:val="24"/>
+          <w:szCs w:val="24"/>
+        </w:rPr>
+      </w:pPr>
+      <w:bookmarkStart w:id="3" w:name="_Toc174960688"/>
       <w:r>
         <w:rPr>
           <w:rStyle w:val="IntenseEmphasis"/>
-          <w:i/>
-          <w:iCs/>
+          <w:sz w:val="24"/>
+          <w:szCs w:val="24"/>
         </w:rPr>
         <w:lastRenderedPageBreak/>
         <w:t>Direct Serial Connection</w:t>
@@ -599,11 +1571,12 @@
       <w:r>
         <w:rPr>
           <w:rStyle w:val="IntenseEmphasis"/>
-          <w:i/>
-          <w:iCs/>
+          <w:sz w:val="24"/>
+          <w:szCs w:val="24"/>
         </w:rPr>
         <w:t>:</w:t>
       </w:r>
+      <w:bookmarkEnd w:id="3"/>
     </w:p>
     <w:p/>
     <w:p>
@@ -1227,18 +2200,19 @@
     </w:p>
     <w:p>
       <w:pPr>
-        <w:pStyle w:val="Heading4"/>
+        <w:pStyle w:val="Heading3"/>
         <w:rPr>
           <w:rStyle w:val="IntenseEmphasis"/>
-          <w:i/>
-          <w:iCs/>
-        </w:rPr>
-      </w:pPr>
+          <w:sz w:val="24"/>
+          <w:szCs w:val="24"/>
+        </w:rPr>
+      </w:pPr>
+      <w:bookmarkStart w:id="4" w:name="_Toc174960689"/>
       <w:r>
         <w:rPr>
           <w:rStyle w:val="IntenseEmphasis"/>
-          <w:i/>
-          <w:iCs/>
+          <w:sz w:val="24"/>
+          <w:szCs w:val="24"/>
         </w:rPr>
         <w:lastRenderedPageBreak/>
         <w:t>Drive Box Daughter Board Communication</w:t>
@@ -1246,11 +2220,12 @@
       <w:r>
         <w:rPr>
           <w:rStyle w:val="IntenseEmphasis"/>
-          <w:i/>
-          <w:iCs/>
+          <w:sz w:val="24"/>
+          <w:szCs w:val="24"/>
         </w:rPr>
         <w:t>:</w:t>
       </w:r>
+      <w:bookmarkEnd w:id="4"/>
     </w:p>
     <w:p/>
     <w:p>
@@ -3322,6 +4297,7 @@
       <w:pPr>
         <w:pStyle w:val="Heading2"/>
       </w:pPr>
+      <w:bookmarkStart w:id="5" w:name="_Toc174960690"/>
       <w:r>
         <w:t>Read drive amplifier m</w:t>
       </w:r>
@@ -3334,6 +4310,7 @@
       <w:r>
         <w:t>:</w:t>
       </w:r>
+      <w:bookmarkEnd w:id="5"/>
     </w:p>
     <w:p/>
     <w:p>
@@ -4100,6 +5077,7 @@
       <w:pPr>
         <w:pStyle w:val="Heading2"/>
       </w:pPr>
+      <w:bookmarkStart w:id="6" w:name="_Toc174960691"/>
       <w:r>
         <w:lastRenderedPageBreak/>
         <w:t xml:space="preserve">Read drive amplifier module </w:t>
@@ -4110,6 +5088,7 @@
       <w:r>
         <w:t>:</w:t>
       </w:r>
+      <w:bookmarkEnd w:id="6"/>
     </w:p>
     <w:p/>
     <w:p>
@@ -4559,26 +5538,1798 @@
     </w:p>
     <w:p>
       <w:pPr>
+        <w:rPr>
+          <w:rFonts w:asciiTheme="majorHAnsi" w:eastAsiaTheme="majorEastAsia" w:hAnsiTheme="majorHAnsi" w:cstheme="majorBidi"/>
+          <w:color w:val="0F4761" w:themeColor="accent1" w:themeShade="BF"/>
+          <w:sz w:val="32"/>
+          <w:szCs w:val="32"/>
+        </w:rPr>
+      </w:pPr>
+      <w:r>
+        <w:br w:type="page"/>
+      </w:r>
+    </w:p>
+    <w:p>
+      <w:pPr>
         <w:pStyle w:val="Heading2"/>
       </w:pPr>
-      <w:r>
+      <w:bookmarkStart w:id="7" w:name="_Toc174960692"/>
+      <w:r>
+        <w:lastRenderedPageBreak/>
         <w:t>Module output control</w:t>
       </w:r>
       <w:r>
         <w:t>:</w:t>
+      </w:r>
+      <w:bookmarkEnd w:id="7"/>
+    </w:p>
+    <w:p/>
+    <w:p>
+      <w:r>
+        <w:t xml:space="preserve">The ACM-180-20 module has two digital outputs, one is used to control the </w:t>
+      </w:r>
+      <w:proofErr w:type="gramStart"/>
+      <w:r>
+        <w:t>brake</w:t>
+      </w:r>
+      <w:proofErr w:type="gramEnd"/>
+      <w:r>
+        <w:t xml:space="preserve"> and the second one is connected to an input on the daughter board to indicate a fault condition. However, the fault indication is not implemented in the daughter board firmware.</w:t>
+      </w:r>
+    </w:p>
+    <w:p>
+      <w:r>
+        <w:t xml:space="preserve">There are two data sheets the original one from 2004 and the new one downloaded in 2024, see links at the beginning of this document. When comparing the output pin description one can see that the designation of the outputs has changed. </w:t>
       </w:r>
     </w:p>
     <w:p/>
     <w:p/>
     <w:p>
-      <w:pPr>
-        <w:rPr>
-          <w:sz w:val="20"/>
-          <w:szCs w:val="20"/>
-        </w:rPr>
-      </w:pPr>
-    </w:p>
+      <w:r>
+        <w:t xml:space="preserve">  2004 version:</w:t>
+      </w:r>
+      <w:r>
+        <w:tab/>
+      </w:r>
+      <w:r>
+        <w:tab/>
+      </w:r>
+      <w:r>
+        <w:tab/>
+      </w:r>
+      <w:proofErr w:type="gramStart"/>
+      <w:r>
+        <w:tab/>
+        <w:t xml:space="preserve">  2024</w:t>
+      </w:r>
+      <w:proofErr w:type="gramEnd"/>
+      <w:r>
+        <w:t xml:space="preserve"> version:</w:t>
+      </w:r>
+    </w:p>
+    <w:p>
+      <w:pPr>
+        <w:rPr>
+          <w:sz w:val="20"/>
+          <w:szCs w:val="20"/>
+        </w:rPr>
+      </w:pPr>
+      <w:r>
+        <w:rPr>
+          <w:noProof/>
+          <w:sz w:val="20"/>
+          <w:szCs w:val="20"/>
+        </w:rPr>
+        <mc:AlternateContent>
+          <mc:Choice Requires="wps">
+            <w:drawing>
+              <wp:anchor distT="0" distB="0" distL="114300" distR="114300" simplePos="0" relativeHeight="251661312" behindDoc="0" locked="0" layoutInCell="1" allowOverlap="1" wp14:anchorId="4A83464C" wp14:editId="0B33F711">
+                <wp:simplePos x="0" y="0"/>
+                <wp:positionH relativeFrom="column">
+                  <wp:posOffset>2804452</wp:posOffset>
+                </wp:positionH>
+                <wp:positionV relativeFrom="paragraph">
+                  <wp:posOffset>1017686</wp:posOffset>
+                </wp:positionV>
+                <wp:extent cx="2592936" cy="189601"/>
+                <wp:effectExtent l="12700" t="12700" r="23495" b="26670"/>
+                <wp:wrapNone/>
+                <wp:docPr id="1577767596" name="Rectangle 3"/>
+                <wp:cNvGraphicFramePr/>
+                <a:graphic xmlns:a="http://schemas.openxmlformats.org/drawingml/2006/main">
+                  <a:graphicData uri="http://schemas.microsoft.com/office/word/2010/wordprocessingShape">
+                    <wps:wsp>
+                      <wps:cNvSpPr/>
+                      <wps:spPr>
+                        <a:xfrm>
+                          <a:off x="0" y="0"/>
+                          <a:ext cx="2592936" cy="189601"/>
+                        </a:xfrm>
+                        <a:prstGeom prst="rect">
+                          <a:avLst/>
+                        </a:prstGeom>
+                        <a:noFill/>
+                        <a:ln w="31750">
+                          <a:solidFill>
+                            <a:srgbClr val="FF0000"/>
+                          </a:solidFill>
+                        </a:ln>
+                      </wps:spPr>
+                      <wps:style>
+                        <a:lnRef idx="2">
+                          <a:schemeClr val="accent1">
+                            <a:shade val="15000"/>
+                          </a:schemeClr>
+                        </a:lnRef>
+                        <a:fillRef idx="1">
+                          <a:schemeClr val="accent1"/>
+                        </a:fillRef>
+                        <a:effectRef idx="0">
+                          <a:schemeClr val="accent1"/>
+                        </a:effectRef>
+                        <a:fontRef idx="minor">
+                          <a:schemeClr val="lt1"/>
+                        </a:fontRef>
+                      </wps:style>
+                      <wps:bodyPr rot="0" spcFirstLastPara="0" vertOverflow="overflow" horzOverflow="overflow" vert="horz" wrap="square" lIns="91440" tIns="45720" rIns="91440" bIns="45720" numCol="1" spcCol="0" rtlCol="0" fromWordArt="0" anchor="ctr" anchorCtr="0" forceAA="0" compatLnSpc="1">
+                        <a:prstTxWarp prst="textNoShape">
+                          <a:avLst/>
+                        </a:prstTxWarp>
+                        <a:noAutofit/>
+                      </wps:bodyPr>
+                    </wps:wsp>
+                  </a:graphicData>
+                </a:graphic>
+                <wp14:sizeRelH relativeFrom="margin">
+                  <wp14:pctWidth>0</wp14:pctWidth>
+                </wp14:sizeRelH>
+                <wp14:sizeRelV relativeFrom="margin">
+                  <wp14:pctHeight>0</wp14:pctHeight>
+                </wp14:sizeRelV>
+              </wp:anchor>
+            </w:drawing>
+          </mc:Choice>
+          <mc:Fallback>
+            <w:pict>
+              <v:rect w14:anchorId="751D7D3F" id="Rectangle 3" o:spid="_x0000_s1026" style="position:absolute;margin-left:220.8pt;margin-top:80.15pt;width:204.15pt;height:14.95pt;z-index:251661312;visibility:visible;mso-wrap-style:square;mso-width-percent:0;mso-height-percent:0;mso-wrap-distance-left:9pt;mso-wrap-distance-top:0;mso-wrap-distance-right:9pt;mso-wrap-distance-bottom:0;mso-position-horizontal:absolute;mso-position-horizontal-relative:text;mso-position-vertical:absolute;mso-position-vertical-relative:text;mso-width-percent:0;mso-height-percent:0;mso-width-relative:margin;mso-height-relative:margin;v-text-anchor:middle" o:gfxdata="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" filled="f" strokecolor="red" strokeweight="2.5pt"/>
+            </w:pict>
+          </mc:Fallback>
+        </mc:AlternateContent>
+      </w:r>
+      <w:r>
+        <w:rPr>
+          <w:noProof/>
+          <w:sz w:val="20"/>
+          <w:szCs w:val="20"/>
+        </w:rPr>
+        <mc:AlternateContent>
+          <mc:Choice Requires="wps">
+            <w:drawing>
+              <wp:anchor distT="0" distB="0" distL="114300" distR="114300" simplePos="0" relativeHeight="251659264" behindDoc="0" locked="0" layoutInCell="1" allowOverlap="1" wp14:anchorId="0B3E4438" wp14:editId="2C0205DE">
+                <wp:simplePos x="0" y="0"/>
+                <wp:positionH relativeFrom="column">
+                  <wp:posOffset>60162</wp:posOffset>
+                </wp:positionH>
+                <wp:positionV relativeFrom="paragraph">
+                  <wp:posOffset>1033780</wp:posOffset>
+                </wp:positionV>
+                <wp:extent cx="2333990" cy="189601"/>
+                <wp:effectExtent l="12700" t="12700" r="28575" b="26670"/>
+                <wp:wrapNone/>
+                <wp:docPr id="1766680836" name="Rectangle 3"/>
+                <wp:cNvGraphicFramePr/>
+                <a:graphic xmlns:a="http://schemas.openxmlformats.org/drawingml/2006/main">
+                  <a:graphicData uri="http://schemas.microsoft.com/office/word/2010/wordprocessingShape">
+                    <wps:wsp>
+                      <wps:cNvSpPr/>
+                      <wps:spPr>
+                        <a:xfrm>
+                          <a:off x="0" y="0"/>
+                          <a:ext cx="2333990" cy="189601"/>
+                        </a:xfrm>
+                        <a:prstGeom prst="rect">
+                          <a:avLst/>
+                        </a:prstGeom>
+                        <a:noFill/>
+                        <a:ln w="31750">
+                          <a:solidFill>
+                            <a:srgbClr val="FF0000"/>
+                          </a:solidFill>
+                        </a:ln>
+                      </wps:spPr>
+                      <wps:style>
+                        <a:lnRef idx="2">
+                          <a:schemeClr val="accent1">
+                            <a:shade val="15000"/>
+                          </a:schemeClr>
+                        </a:lnRef>
+                        <a:fillRef idx="1">
+                          <a:schemeClr val="accent1"/>
+                        </a:fillRef>
+                        <a:effectRef idx="0">
+                          <a:schemeClr val="accent1"/>
+                        </a:effectRef>
+                        <a:fontRef idx="minor">
+                          <a:schemeClr val="lt1"/>
+                        </a:fontRef>
+                      </wps:style>
+                      <wps:bodyPr rot="0" spcFirstLastPara="0" vertOverflow="overflow" horzOverflow="overflow" vert="horz" wrap="square" lIns="91440" tIns="45720" rIns="91440" bIns="45720" numCol="1" spcCol="0" rtlCol="0" fromWordArt="0" anchor="ctr" anchorCtr="0" forceAA="0" compatLnSpc="1">
+                        <a:prstTxWarp prst="textNoShape">
+                          <a:avLst/>
+                        </a:prstTxWarp>
+                        <a:noAutofit/>
+                      </wps:bodyPr>
+                    </wps:wsp>
+                  </a:graphicData>
+                </a:graphic>
+                <wp14:sizeRelH relativeFrom="margin">
+                  <wp14:pctWidth>0</wp14:pctWidth>
+                </wp14:sizeRelH>
+                <wp14:sizeRelV relativeFrom="margin">
+                  <wp14:pctHeight>0</wp14:pctHeight>
+                </wp14:sizeRelV>
+              </wp:anchor>
+            </w:drawing>
+          </mc:Choice>
+          <mc:Fallback>
+            <w:pict>
+              <v:rect w14:anchorId="1240935D" id="Rectangle 3" o:spid="_x0000_s1026" style="position:absolute;margin-left:4.75pt;margin-top:81.4pt;width:183.8pt;height:14.95pt;z-index:251659264;visibility:visible;mso-wrap-style:square;mso-width-percent:0;mso-height-percent:0;mso-wrap-distance-left:9pt;mso-wrap-distance-top:0;mso-wrap-distance-right:9pt;mso-wrap-distance-bottom:0;mso-position-horizontal:absolute;mso-position-horizontal-relative:text;mso-position-vertical:absolute;mso-position-vertical-relative:text;mso-width-percent:0;mso-height-percent:0;mso-width-relative:margin;mso-height-relative:margin;v-text-anchor:middle" o:gfxdata="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" filled="f" strokecolor="red" strokeweight="2.5pt"/>
+            </w:pict>
+          </mc:Fallback>
+        </mc:AlternateContent>
+      </w:r>
+      <w:r>
+        <w:rPr>
+          <w:noProof/>
+          <w:sz w:val="20"/>
+          <w:szCs w:val="20"/>
+        </w:rPr>
+        <w:drawing>
+          <wp:inline distT="0" distB="0" distL="0" distR="0" wp14:anchorId="6DD27E69" wp14:editId="3FD45565">
+            <wp:extent cx="2451887" cy="3297144"/>
+            <wp:effectExtent l="0" t="0" r="0" b="5080"/>
+            <wp:docPr id="1261541791" name="Picture 1" descr="A table with numbers and symbols&#10;&#10;Description automatically generated"/>
+            <wp:cNvGraphicFramePr>
+              <a:graphicFrameLocks xmlns:a="http://schemas.openxmlformats.org/drawingml/2006/main" noChangeAspect="1"/>
+            </wp:cNvGraphicFramePr>
+            <a:graphic xmlns:a="http://schemas.openxmlformats.org/drawingml/2006/main">
+              <a:graphicData uri="http://schemas.openxmlformats.org/drawingml/2006/picture">
+                <pic:pic xmlns:pic="http://schemas.openxmlformats.org/drawingml/2006/picture">
+                  <pic:nvPicPr>
+                    <pic:cNvPr id="1261541791" name="Picture 1" descr="A table with numbers and symbols&#10;&#10;Description automatically generated"/>
+                    <pic:cNvPicPr/>
+                  </pic:nvPicPr>
+                  <pic:blipFill>
+                    <a:blip r:embed="rId12" cstate="print">
+                      <a:extLst>
+                        <a:ext uri="{28A0092B-C50C-407E-A947-70E740481C1C}">
+                          <a14:useLocalDpi xmlns:a14="http://schemas.microsoft.com/office/drawing/2010/main" val="0"/>
+                        </a:ext>
+                      </a:extLst>
+                    </a:blip>
+                    <a:stretch>
+                      <a:fillRect/>
+                    </a:stretch>
+                  </pic:blipFill>
+                  <pic:spPr>
+                    <a:xfrm>
+                      <a:off x="0" y="0"/>
+                      <a:ext cx="2509325" cy="3374383"/>
+                    </a:xfrm>
+                    <a:prstGeom prst="rect">
+                      <a:avLst/>
+                    </a:prstGeom>
+                  </pic:spPr>
+                </pic:pic>
+              </a:graphicData>
+            </a:graphic>
+          </wp:inline>
+        </w:drawing>
+      </w:r>
+      <w:r>
+        <w:rPr>
+          <w:sz w:val="20"/>
+          <w:szCs w:val="20"/>
+        </w:rPr>
+        <w:t xml:space="preserve">          </w:t>
+      </w:r>
+      <w:r>
+        <w:rPr>
+          <w:noProof/>
+          <w:sz w:val="20"/>
+          <w:szCs w:val="20"/>
+        </w:rPr>
+        <w:drawing>
+          <wp:inline distT="0" distB="0" distL="0" distR="0" wp14:anchorId="29269AC6" wp14:editId="4C8C5CE3">
+            <wp:extent cx="2751292" cy="3339878"/>
+            <wp:effectExtent l="0" t="0" r="5080" b="635"/>
+            <wp:docPr id="33140612" name="Picture 2" descr="A table with text and numbers&#10;&#10;Description automatically generated"/>
+            <wp:cNvGraphicFramePr>
+              <a:graphicFrameLocks xmlns:a="http://schemas.openxmlformats.org/drawingml/2006/main" noChangeAspect="1"/>
+            </wp:cNvGraphicFramePr>
+            <a:graphic xmlns:a="http://schemas.openxmlformats.org/drawingml/2006/main">
+              <a:graphicData uri="http://schemas.openxmlformats.org/drawingml/2006/picture">
+                <pic:pic xmlns:pic="http://schemas.openxmlformats.org/drawingml/2006/picture">
+                  <pic:nvPicPr>
+                    <pic:cNvPr id="33140612" name="Picture 2" descr="A table with text and numbers&#10;&#10;Description automatically generated"/>
+                    <pic:cNvPicPr/>
+                  </pic:nvPicPr>
+                  <pic:blipFill>
+                    <a:blip r:embed="rId13" cstate="print">
+                      <a:extLst>
+                        <a:ext uri="{28A0092B-C50C-407E-A947-70E740481C1C}">
+                          <a14:useLocalDpi xmlns:a14="http://schemas.microsoft.com/office/drawing/2010/main" val="0"/>
+                        </a:ext>
+                      </a:extLst>
+                    </a:blip>
+                    <a:stretch>
+                      <a:fillRect/>
+                    </a:stretch>
+                  </pic:blipFill>
+                  <pic:spPr>
+                    <a:xfrm>
+                      <a:off x="0" y="0"/>
+                      <a:ext cx="2790820" cy="3387862"/>
+                    </a:xfrm>
+                    <a:prstGeom prst="rect">
+                      <a:avLst/>
+                    </a:prstGeom>
+                  </pic:spPr>
+                </pic:pic>
+              </a:graphicData>
+            </a:graphic>
+          </wp:inline>
+        </w:drawing>
+      </w:r>
+    </w:p>
+    <w:p>
+      <w:pPr>
+        <w:rPr>
+          <w:sz w:val="20"/>
+          <w:szCs w:val="20"/>
+        </w:rPr>
+      </w:pPr>
+    </w:p>
+    <w:p>
+      <w:pPr>
+        <w:rPr>
+          <w:sz w:val="20"/>
+          <w:szCs w:val="20"/>
+        </w:rPr>
+      </w:pPr>
+    </w:p>
+    <w:p>
+      <w:r>
+        <w:t>We could confirm by measuring the path on the on the drive box main board and daughter board that the following pins are connected to the brake and fault indication:</w:t>
+      </w:r>
+    </w:p>
+    <w:p>
+      <w:pPr>
+        <w:ind w:left="360"/>
+        <w:rPr>
+          <w:sz w:val="20"/>
+          <w:szCs w:val="20"/>
+        </w:rPr>
+      </w:pPr>
+    </w:p>
+    <w:p>
+      <w:pPr>
+        <w:pStyle w:val="ListParagraph"/>
+        <w:numPr>
+          <w:ilvl w:val="0"/>
+          <w:numId w:val="2"/>
+        </w:numPr>
+        <w:rPr>
+          <w:sz w:val="20"/>
+          <w:szCs w:val="20"/>
+        </w:rPr>
+      </w:pPr>
+      <w:r>
+        <w:rPr>
+          <w:sz w:val="20"/>
+          <w:szCs w:val="20"/>
+        </w:rPr>
+        <w:t xml:space="preserve">PIN 9 </w:t>
+      </w:r>
+      <w:r>
+        <w:rPr>
+          <w:sz w:val="20"/>
+          <w:szCs w:val="20"/>
+        </w:rPr>
+        <w:tab/>
+      </w:r>
+      <w:r>
+        <w:rPr>
+          <w:sz w:val="20"/>
+          <w:szCs w:val="20"/>
+        </w:rPr>
+        <w:t xml:space="preserve">=&gt; </w:t>
+      </w:r>
+      <w:r>
+        <w:rPr>
+          <w:sz w:val="20"/>
+          <w:szCs w:val="20"/>
+        </w:rPr>
+        <w:t>Brake</w:t>
+      </w:r>
+    </w:p>
+    <w:p>
+      <w:pPr>
+        <w:pStyle w:val="ListParagraph"/>
+        <w:numPr>
+          <w:ilvl w:val="0"/>
+          <w:numId w:val="2"/>
+        </w:numPr>
+        <w:rPr>
+          <w:sz w:val="20"/>
+          <w:szCs w:val="20"/>
+        </w:rPr>
+      </w:pPr>
+      <w:r>
+        <w:rPr>
+          <w:sz w:val="20"/>
+          <w:szCs w:val="20"/>
+        </w:rPr>
+        <w:t>PIN10</w:t>
+      </w:r>
+      <w:r>
+        <w:rPr>
+          <w:sz w:val="20"/>
+          <w:szCs w:val="20"/>
+        </w:rPr>
+        <w:tab/>
+        <w:t>=&gt; Fault</w:t>
+      </w:r>
+    </w:p>
+    <w:p>
+      <w:pPr>
+        <w:rPr>
+          <w:sz w:val="20"/>
+          <w:szCs w:val="20"/>
+        </w:rPr>
+      </w:pPr>
+    </w:p>
+    <w:p>
+      <w:r>
+        <w:t xml:space="preserve">This means that on the 2004 version </w:t>
+      </w:r>
+      <w:r>
+        <w:rPr>
+          <w:b/>
+          <w:bCs/>
+        </w:rPr>
+        <w:t>OUT2</w:t>
+      </w:r>
+      <w:r>
+        <w:t xml:space="preserve"> is connected to the brake and on the 2024 version </w:t>
+      </w:r>
+      <w:r>
+        <w:rPr>
+          <w:b/>
+          <w:bCs/>
+        </w:rPr>
+        <w:t>DOUT1</w:t>
+      </w:r>
+      <w:r>
+        <w:t xml:space="preserve"> is connected to the brake. The fault connection on the 2004 data sheet shows </w:t>
+      </w:r>
+      <w:r>
+        <w:rPr>
+          <w:b/>
+          <w:bCs/>
+        </w:rPr>
+        <w:t>OUT1</w:t>
+      </w:r>
+      <w:r>
+        <w:t xml:space="preserve"> and on the 2024 version </w:t>
+      </w:r>
+      <w:r>
+        <w:rPr>
+          <w:b/>
+          <w:bCs/>
+        </w:rPr>
+        <w:t>DOUT2</w:t>
+      </w:r>
+      <w:r>
+        <w:t>.</w:t>
+      </w:r>
+    </w:p>
+    <w:p/>
+    <w:p>
+      <w:r>
+        <w:t xml:space="preserve">The Module Parameter Dictionary describes the following labeling / numbering for the output ports: </w:t>
+      </w:r>
+    </w:p>
+    <w:p>
+      <w:pPr>
+        <w:pStyle w:val="ListParagraph"/>
+        <w:rPr>
+          <w:sz w:val="20"/>
+          <w:szCs w:val="20"/>
+        </w:rPr>
+      </w:pPr>
+    </w:p>
+    <w:p>
+      <w:pPr>
+        <w:pStyle w:val="ListParagraph"/>
+        <w:numPr>
+          <w:ilvl w:val="0"/>
+          <w:numId w:val="2"/>
+        </w:numPr>
+        <w:rPr>
+          <w:sz w:val="20"/>
+          <w:szCs w:val="20"/>
+        </w:rPr>
+      </w:pPr>
+      <w:r>
+        <w:rPr>
+          <w:sz w:val="20"/>
+          <w:szCs w:val="20"/>
+        </w:rPr>
+        <w:lastRenderedPageBreak/>
+        <w:t>0xAB [</w:t>
+      </w:r>
+      <w:r>
+        <w:rPr>
+          <w:sz w:val="20"/>
+          <w:szCs w:val="20"/>
+        </w:rPr>
+        <w:t>Each bit</w:t>
+      </w:r>
+      <w:r>
+        <w:rPr>
+          <w:sz w:val="20"/>
+          <w:szCs w:val="20"/>
+        </w:rPr>
+        <w:t xml:space="preserve"> </w:t>
+      </w:r>
+      <w:r>
+        <w:rPr>
+          <w:sz w:val="20"/>
+          <w:szCs w:val="20"/>
+        </w:rPr>
+        <w:t xml:space="preserve">represents an output number. Bit 0 = </w:t>
+      </w:r>
+      <w:r>
+        <w:rPr>
+          <w:b/>
+          <w:bCs/>
+          <w:sz w:val="20"/>
+          <w:szCs w:val="20"/>
+        </w:rPr>
+        <w:t>digital Output 0</w:t>
+      </w:r>
+      <w:r>
+        <w:rPr>
+          <w:sz w:val="20"/>
+          <w:szCs w:val="20"/>
+        </w:rPr>
+        <w:t xml:space="preserve"> </w:t>
+      </w:r>
+      <w:r>
+        <w:rPr>
+          <w:sz w:val="20"/>
+          <w:szCs w:val="20"/>
+        </w:rPr>
+        <w:t>(</w:t>
+      </w:r>
+      <w:r>
+        <w:rPr>
+          <w:b/>
+          <w:bCs/>
+          <w:sz w:val="20"/>
+          <w:szCs w:val="20"/>
+        </w:rPr>
+        <w:t>OUT1</w:t>
+      </w:r>
+      <w:r>
+        <w:rPr>
+          <w:sz w:val="20"/>
+          <w:szCs w:val="20"/>
+        </w:rPr>
+        <w:t xml:space="preserve">), bit 1 = </w:t>
+      </w:r>
+      <w:r>
+        <w:rPr>
+          <w:b/>
+          <w:bCs/>
+          <w:sz w:val="20"/>
+          <w:szCs w:val="20"/>
+        </w:rPr>
+        <w:t>digital Output 1</w:t>
+      </w:r>
+      <w:r>
+        <w:rPr>
+          <w:sz w:val="20"/>
+          <w:szCs w:val="20"/>
+        </w:rPr>
+        <w:t xml:space="preserve"> (</w:t>
+      </w:r>
+      <w:r>
+        <w:rPr>
+          <w:b/>
+          <w:bCs/>
+          <w:sz w:val="20"/>
+          <w:szCs w:val="20"/>
+        </w:rPr>
+        <w:t>OUT2</w:t>
+      </w:r>
+      <w:r>
+        <w:rPr>
+          <w:sz w:val="20"/>
+          <w:szCs w:val="20"/>
+        </w:rPr>
+        <w:t>), etc., up to</w:t>
+      </w:r>
+      <w:r>
+        <w:rPr>
+          <w:sz w:val="20"/>
+          <w:szCs w:val="20"/>
+        </w:rPr>
+        <w:t xml:space="preserve"> </w:t>
+      </w:r>
+      <w:r>
+        <w:rPr>
+          <w:sz w:val="20"/>
+          <w:szCs w:val="20"/>
+        </w:rPr>
+        <w:t>output n (OUT(n+1)), number of digital outputs on</w:t>
+      </w:r>
+      <w:r>
+        <w:rPr>
+          <w:sz w:val="20"/>
+          <w:szCs w:val="20"/>
+        </w:rPr>
+        <w:t xml:space="preserve"> </w:t>
+      </w:r>
+      <w:r>
+        <w:rPr>
+          <w:sz w:val="20"/>
+          <w:szCs w:val="20"/>
+        </w:rPr>
+        <w:t>drive.</w:t>
+      </w:r>
+      <w:r>
+        <w:rPr>
+          <w:sz w:val="20"/>
+          <w:szCs w:val="20"/>
+        </w:rPr>
+        <w:t>]</w:t>
+      </w:r>
+    </w:p>
+    <w:p>
+      <w:pPr>
+        <w:rPr>
+          <w:sz w:val="20"/>
+          <w:szCs w:val="20"/>
+        </w:rPr>
+      </w:pPr>
+    </w:p>
+    <w:p>
+      <w:r>
+        <w:t xml:space="preserve">Based on this we could confirm that </w:t>
+      </w:r>
+      <w:r>
+        <w:rPr>
+          <w:b/>
+          <w:bCs/>
+        </w:rPr>
+        <w:t>DOUT1</w:t>
+      </w:r>
+      <w:r>
+        <w:t xml:space="preserve"> and </w:t>
+      </w:r>
+      <w:r>
+        <w:rPr>
+          <w:b/>
+          <w:bCs/>
+        </w:rPr>
+        <w:t>OUT2</w:t>
+      </w:r>
+      <w:r>
+        <w:t>, which both are used to designate PIN 9 correspond to output register 0x71. Furthermore, we could confirm that output register 0x71 controls the brakes for both modules old and new ones.</w:t>
+      </w:r>
+    </w:p>
+    <w:p/>
+    <w:p/>
+    <w:p>
+      <w:r>
+        <w:t xml:space="preserve">Register 0x70 to 0x77 are used to program the function of each output. The register uses two numbers, the first one to define the </w:t>
+      </w:r>
+      <w:r>
+        <w:t>output configuration</w:t>
+      </w:r>
+      <w:r>
+        <w:t xml:space="preserve"> and the second one to add a bitmap when monitoring event registers. </w:t>
+      </w:r>
+    </w:p>
+    <w:p>
+      <w:pPr>
+        <w:rPr>
+          <w:sz w:val="20"/>
+          <w:szCs w:val="20"/>
+        </w:rPr>
+      </w:pPr>
+    </w:p>
+    <w:p>
+      <w:pPr>
+        <w:rPr>
+          <w:sz w:val="20"/>
+          <w:szCs w:val="20"/>
+        </w:rPr>
+      </w:pPr>
+    </w:p>
+    <w:p>
+      <w:pPr>
+        <w:tabs>
+          <w:tab w:val="left" w:pos="560"/>
+          <w:tab w:val="left" w:pos="1120"/>
+          <w:tab w:val="left" w:pos="1680"/>
+          <w:tab w:val="left" w:pos="2240"/>
+          <w:tab w:val="left" w:pos="2800"/>
+          <w:tab w:val="left" w:pos="3360"/>
+          <w:tab w:val="left" w:pos="3920"/>
+          <w:tab w:val="left" w:pos="4480"/>
+          <w:tab w:val="left" w:pos="5040"/>
+          <w:tab w:val="left" w:pos="5600"/>
+          <w:tab w:val="left" w:pos="6160"/>
+          <w:tab w:val="left" w:pos="6720"/>
+        </w:tabs>
+        <w:autoSpaceDE w:val="0"/>
+        <w:autoSpaceDN w:val="0"/>
+        <w:adjustRightInd w:val="0"/>
+        <w:rPr>
+          <w:rFonts w:ascii="Andale Mono" w:hAnsi="Andale Mono" w:cs="Andale Mono"/>
+          <w:color w:val="2FFF12"/>
+          <w:kern w:val="0"/>
+          <w:sz w:val="20"/>
+          <w:szCs w:val="20"/>
+        </w:rPr>
+      </w:pPr>
+      <w:r>
+        <w:rPr>
+          <w:rFonts w:ascii="Andale Mono" w:hAnsi="Andale Mono" w:cs="Andale Mono"/>
+          <w:color w:val="2FFF12"/>
+          <w:kern w:val="0"/>
+          <w:sz w:val="20"/>
+          <w:szCs w:val="20"/>
+        </w:rPr>
+        <w:t>g f0x71 v</w:t>
+      </w:r>
+      <w:r>
+        <w:rPr>
+          <w:rFonts w:ascii="Andale Mono" w:hAnsi="Andale Mono" w:cs="Andale Mono"/>
+          <w:color w:val="2FFF12"/>
+          <w:kern w:val="0"/>
+          <w:sz w:val="20"/>
+          <w:szCs w:val="20"/>
+        </w:rPr>
+        <w:t xml:space="preserve"> 256 16384</w:t>
+      </w:r>
+    </w:p>
+    <w:p>
+      <w:pPr>
+        <w:rPr>
+          <w:sz w:val="20"/>
+          <w:szCs w:val="20"/>
+        </w:rPr>
+      </w:pPr>
+    </w:p>
+    <w:p>
+      <w:pPr>
+        <w:rPr>
+          <w:sz w:val="20"/>
+          <w:szCs w:val="20"/>
+        </w:rPr>
+      </w:pPr>
+      <w:r>
+        <w:rPr>
+          <w:sz w:val="20"/>
+          <w:szCs w:val="20"/>
+        </w:rPr>
+        <w:t>[get function] – [register (f for flash r for ram)] – [value] – [number one] – [number two]</w:t>
+      </w:r>
+    </w:p>
+    <w:p>
+      <w:pPr>
+        <w:rPr>
+          <w:sz w:val="20"/>
+          <w:szCs w:val="20"/>
+        </w:rPr>
+      </w:pPr>
+    </w:p>
+    <w:p/>
+    <w:p>
+      <w:r>
+        <w:t>The Module Parameter Dictionary describes the</w:t>
+      </w:r>
+      <w:r>
+        <w:t xml:space="preserve"> output configuration as following:</w:t>
+      </w:r>
+    </w:p>
+    <w:p>
+      <w:pPr>
+        <w:rPr>
+          <w:sz w:val="20"/>
+          <w:szCs w:val="20"/>
+        </w:rPr>
+      </w:pPr>
+    </w:p>
+    <w:p>
+      <w:pPr>
+        <w:pStyle w:val="ListParagraph"/>
+        <w:numPr>
+          <w:ilvl w:val="0"/>
+          <w:numId w:val="2"/>
+        </w:numPr>
+        <w:rPr>
+          <w:sz w:val="20"/>
+          <w:szCs w:val="20"/>
+        </w:rPr>
+      </w:pPr>
+      <w:r>
+        <w:rPr>
+          <w:sz w:val="20"/>
+          <w:szCs w:val="20"/>
+        </w:rPr>
+        <w:t>0x70 [</w:t>
+      </w:r>
+      <w:r>
+        <w:rPr>
+          <w:sz w:val="20"/>
+          <w:szCs w:val="20"/>
+        </w:rPr>
+        <w:t>First word is bit-mapped configuration value.</w:t>
+      </w:r>
+      <w:r>
+        <w:rPr>
+          <w:sz w:val="20"/>
+          <w:szCs w:val="20"/>
+        </w:rPr>
+        <w:t xml:space="preserve"> </w:t>
+      </w:r>
+      <w:r>
+        <w:rPr>
+          <w:sz w:val="20"/>
+          <w:szCs w:val="20"/>
+        </w:rPr>
+        <w:t>Remaining words give additional parameter data used by</w:t>
+      </w:r>
+      <w:r>
+        <w:rPr>
+          <w:sz w:val="20"/>
+          <w:szCs w:val="20"/>
+        </w:rPr>
+        <w:t xml:space="preserve"> </w:t>
+      </w:r>
+      <w:r>
+        <w:rPr>
+          <w:sz w:val="20"/>
+          <w:szCs w:val="20"/>
+        </w:rPr>
+        <w:t>output pin. Typically, second and third words are used</w:t>
+      </w:r>
+      <w:r>
+        <w:rPr>
+          <w:sz w:val="20"/>
+          <w:szCs w:val="20"/>
+        </w:rPr>
+        <w:t xml:space="preserve"> </w:t>
+      </w:r>
+      <w:r>
+        <w:rPr>
+          <w:sz w:val="20"/>
+          <w:szCs w:val="20"/>
+        </w:rPr>
+        <w:t>as 32-bit bitmask to identify which bit(s) in Event Status</w:t>
+      </w:r>
+      <w:r>
+        <w:rPr>
+          <w:sz w:val="20"/>
+          <w:szCs w:val="20"/>
+        </w:rPr>
+        <w:t xml:space="preserve"> </w:t>
+      </w:r>
+      <w:r>
+        <w:rPr>
+          <w:sz w:val="20"/>
+          <w:szCs w:val="20"/>
+        </w:rPr>
+        <w:t>Register (0xA0) output should follow. If any selected bits</w:t>
+      </w:r>
+      <w:r>
+        <w:rPr>
+          <w:sz w:val="20"/>
+          <w:szCs w:val="20"/>
+        </w:rPr>
+        <w:t xml:space="preserve"> </w:t>
+      </w:r>
+      <w:r>
+        <w:rPr>
+          <w:sz w:val="20"/>
+          <w:szCs w:val="20"/>
+        </w:rPr>
+        <w:t>in Event Status Register (0xA0) are set, then output will</w:t>
+      </w:r>
+      <w:r>
+        <w:rPr>
+          <w:sz w:val="20"/>
+          <w:szCs w:val="20"/>
+        </w:rPr>
+        <w:t xml:space="preserve"> </w:t>
+      </w:r>
+      <w:r>
+        <w:rPr>
+          <w:sz w:val="20"/>
+          <w:szCs w:val="20"/>
+        </w:rPr>
+        <w:t>go active. If no selected bits in Event Status Register</w:t>
+      </w:r>
+      <w:r>
+        <w:rPr>
+          <w:sz w:val="20"/>
+          <w:szCs w:val="20"/>
+        </w:rPr>
+        <w:t xml:space="preserve"> </w:t>
+      </w:r>
+      <w:r>
+        <w:rPr>
+          <w:sz w:val="20"/>
+          <w:szCs w:val="20"/>
+        </w:rPr>
+        <w:t>(0xA0) are set, then output will be inactive.</w:t>
+      </w:r>
+      <w:r>
+        <w:rPr>
+          <w:sz w:val="20"/>
+          <w:szCs w:val="20"/>
+        </w:rPr>
+        <w:t>]</w:t>
+      </w:r>
+    </w:p>
+    <w:p>
+      <w:pPr>
+        <w:rPr>
+          <w:sz w:val="20"/>
+          <w:szCs w:val="20"/>
+        </w:rPr>
+      </w:pPr>
+    </w:p>
+    <w:p>
+      <w:r>
+        <w:t xml:space="preserve">Note that this </w:t>
+      </w:r>
+      <w:r>
+        <w:t xml:space="preserve">number is a combination of the value (decimal number) for bit 0-4 which means numbers between 0 and 21 and a bit </w:t>
+      </w:r>
+      <w:r>
+        <w:t>set for bit 8 or 9. In our case we use bit 8 to invert the output, which means to set bit 8 we add a decimal value of 256 to the first number.</w:t>
+      </w:r>
+    </w:p>
+    <w:p>
+      <w:r>
+        <w:t xml:space="preserve">For the output configuration above (256) this means that the value written in the register is a combination of bits 0-4 value = 0 plus bit 8 is set </w:t>
+      </w:r>
+      <w:r>
+        <w:t>a</w:t>
+      </w:r>
+      <w:r>
+        <w:t>nd therefore the output is configured to:</w:t>
+      </w:r>
+    </w:p>
+    <w:p>
+      <w:pPr>
+        <w:pStyle w:val="ListParagraph"/>
+        <w:numPr>
+          <w:ilvl w:val="0"/>
+          <w:numId w:val="2"/>
+        </w:numPr>
+        <w:rPr>
+          <w:sz w:val="20"/>
+          <w:szCs w:val="20"/>
+        </w:rPr>
+      </w:pPr>
+      <w:r>
+        <w:rPr>
+          <w:sz w:val="20"/>
+          <w:szCs w:val="20"/>
+        </w:rPr>
+        <w:t xml:space="preserve">[bits 0-4 value = 0] </w:t>
+      </w:r>
+      <w:r>
+        <w:rPr>
+          <w:sz w:val="20"/>
+          <w:szCs w:val="20"/>
+        </w:rPr>
+        <w:t>Track bits in Event Status Register</w:t>
+      </w:r>
+      <w:r>
+        <w:rPr>
+          <w:sz w:val="20"/>
+          <w:szCs w:val="20"/>
+        </w:rPr>
+        <w:t xml:space="preserve"> </w:t>
+      </w:r>
+      <w:r>
+        <w:rPr>
+          <w:sz w:val="20"/>
+          <w:szCs w:val="20"/>
+        </w:rPr>
+        <w:t>(0xA0)</w:t>
+      </w:r>
+    </w:p>
+    <w:p>
+      <w:pPr>
+        <w:pStyle w:val="ListParagraph"/>
+        <w:numPr>
+          <w:ilvl w:val="0"/>
+          <w:numId w:val="2"/>
+        </w:numPr>
+        <w:rPr>
+          <w:sz w:val="20"/>
+          <w:szCs w:val="20"/>
+        </w:rPr>
+      </w:pPr>
+      <w:r>
+        <w:rPr>
+          <w:sz w:val="20"/>
+          <w:szCs w:val="20"/>
+        </w:rPr>
+        <w:t xml:space="preserve">[bit 8 = 1] </w:t>
+      </w:r>
+      <w:r>
+        <w:rPr>
+          <w:sz w:val="20"/>
+          <w:szCs w:val="20"/>
+        </w:rPr>
+        <w:t>If set, inverts normal active state of output.</w:t>
+      </w:r>
+      <w:r>
+        <w:rPr>
+          <w:sz w:val="20"/>
+          <w:szCs w:val="20"/>
+        </w:rPr>
+        <w:t xml:space="preserve"> </w:t>
+      </w:r>
+      <w:r>
+        <w:rPr>
+          <w:sz w:val="20"/>
+          <w:szCs w:val="20"/>
+        </w:rPr>
+        <w:t>E.g., outputs that are normally active low</w:t>
+      </w:r>
+      <w:r>
+        <w:rPr>
+          <w:sz w:val="20"/>
+          <w:szCs w:val="20"/>
+        </w:rPr>
+        <w:t xml:space="preserve"> </w:t>
+      </w:r>
+      <w:r>
+        <w:rPr>
+          <w:sz w:val="20"/>
+          <w:szCs w:val="20"/>
+        </w:rPr>
+        <w:t>become active high.</w:t>
+      </w:r>
+    </w:p>
+    <w:p/>
+    <w:p>
+      <w:r>
+        <w:t xml:space="preserve">This means the output </w:t>
+      </w:r>
+      <w:r>
+        <w:rPr>
+          <w:b/>
+          <w:bCs/>
+        </w:rPr>
+        <w:t>DOUT1</w:t>
+      </w:r>
+      <w:r>
+        <w:t xml:space="preserve"> tracks the bits in the status register 0xA0. The second number 16384 defines which bits are tracked by this output. In this case 16384 is the 14</w:t>
+      </w:r>
+      <w:r>
+        <w:rPr>
+          <w:vertAlign w:val="superscript"/>
+        </w:rPr>
+        <w:t>th</w:t>
+      </w:r>
+      <w:r>
+        <w:t xml:space="preserve"> bit in the register. And by looking into the description for register 0xA0 we can get the event which this output tracks now.</w:t>
+      </w:r>
+    </w:p>
+    <w:p/>
+    <w:p>
+      <w:pPr>
+        <w:pStyle w:val="ListParagraph"/>
+        <w:numPr>
+          <w:ilvl w:val="0"/>
+          <w:numId w:val="2"/>
+        </w:numPr>
+        <w:rPr>
+          <w:sz w:val="20"/>
+          <w:szCs w:val="20"/>
+        </w:rPr>
+      </w:pPr>
+      <w:r>
+        <w:rPr>
+          <w:sz w:val="20"/>
+          <w:szCs w:val="20"/>
+        </w:rPr>
+        <w:t>0xA0 bit 14 [</w:t>
+      </w:r>
+      <w:r>
+        <w:rPr>
+          <w:sz w:val="20"/>
+          <w:szCs w:val="20"/>
+        </w:rPr>
+        <w:t>Motor brake activated</w:t>
+      </w:r>
+      <w:r>
+        <w:rPr>
+          <w:sz w:val="20"/>
+          <w:szCs w:val="20"/>
+        </w:rPr>
+        <w:t>]</w:t>
+      </w:r>
+    </w:p>
+    <w:p>
+      <w:pPr>
+        <w:rPr>
+          <w:sz w:val="20"/>
+          <w:szCs w:val="20"/>
+        </w:rPr>
+      </w:pPr>
+    </w:p>
+    <w:p>
+      <w:r>
+        <w:t xml:space="preserve">This means that the register setting above configures </w:t>
+      </w:r>
+      <w:r>
+        <w:rPr>
+          <w:b/>
+          <w:bCs/>
+        </w:rPr>
+        <w:t>DOUT1</w:t>
+      </w:r>
+      <w:r>
+        <w:t xml:space="preserve"> to be inverted and track the motor brake activated register.</w:t>
+      </w:r>
+    </w:p>
+    <w:p/>
+    <w:p>
+      <w:pPr>
+        <w:pStyle w:val="Heading2"/>
+      </w:pPr>
+      <w:bookmarkStart w:id="8" w:name="_Toc174960693"/>
+      <w:r>
+        <w:lastRenderedPageBreak/>
+        <w:t>Module output</w:t>
+      </w:r>
+      <w:r>
+        <w:t xml:space="preserve"> brake</w:t>
+      </w:r>
+      <w:r>
+        <w:t xml:space="preserve"> </w:t>
+      </w:r>
+      <w:r>
+        <w:t>wiring</w:t>
+      </w:r>
+      <w:r>
+        <w:t>:</w:t>
+      </w:r>
+      <w:bookmarkEnd w:id="8"/>
+    </w:p>
+    <w:p/>
+    <w:p>
+      <w:r>
+        <w:t>The brake for the elevation and azimuth drive is wired to PIN9 in the respective drive amplifier module. The brake is supplied with +24VDC and the output uses a MOSFET to either have a +5V pull up output or pull down the output pin to ground. The output can sink up to 1Amp.</w:t>
+      </w:r>
+    </w:p>
+    <w:p/>
+    <w:p/>
+    <w:p>
+      <w:r>
+        <w:rPr>
+          <w:noProof/>
+        </w:rPr>
+        <w:drawing>
+          <wp:anchor distT="0" distB="0" distL="114300" distR="114300" simplePos="0" relativeHeight="251662336" behindDoc="0" locked="0" layoutInCell="1" allowOverlap="1" wp14:anchorId="4D0A8A23" wp14:editId="61917E07">
+            <wp:simplePos x="0" y="0"/>
+            <wp:positionH relativeFrom="column">
+              <wp:posOffset>2670046</wp:posOffset>
+            </wp:positionH>
+            <wp:positionV relativeFrom="paragraph">
+              <wp:posOffset>268195</wp:posOffset>
+            </wp:positionV>
+            <wp:extent cx="2873375" cy="1852295"/>
+            <wp:effectExtent l="0" t="0" r="0" b="1905"/>
+            <wp:wrapNone/>
+            <wp:docPr id="1313590036" name="Picture 5" descr="A diagram of a circuit&#10;&#10;Description automatically generated"/>
+            <wp:cNvGraphicFramePr>
+              <a:graphicFrameLocks xmlns:a="http://schemas.openxmlformats.org/drawingml/2006/main" noChangeAspect="1"/>
+            </wp:cNvGraphicFramePr>
+            <a:graphic xmlns:a="http://schemas.openxmlformats.org/drawingml/2006/main">
+              <a:graphicData uri="http://schemas.openxmlformats.org/drawingml/2006/picture">
+                <pic:pic xmlns:pic="http://schemas.openxmlformats.org/drawingml/2006/picture">
+                  <pic:nvPicPr>
+                    <pic:cNvPr id="1313590036" name="Picture 5" descr="A diagram of a circuit&#10;&#10;Description automatically generated"/>
+                    <pic:cNvPicPr/>
+                  </pic:nvPicPr>
+                  <pic:blipFill>
+                    <a:blip r:embed="rId14">
+                      <a:extLst>
+                        <a:ext uri="{28A0092B-C50C-407E-A947-70E740481C1C}">
+                          <a14:useLocalDpi xmlns:a14="http://schemas.microsoft.com/office/drawing/2010/main" val="0"/>
+                        </a:ext>
+                      </a:extLst>
+                    </a:blip>
+                    <a:stretch>
+                      <a:fillRect/>
+                    </a:stretch>
+                  </pic:blipFill>
+                  <pic:spPr>
+                    <a:xfrm>
+                      <a:off x="0" y="0"/>
+                      <a:ext cx="2873375" cy="1852295"/>
+                    </a:xfrm>
+                    <a:prstGeom prst="rect">
+                      <a:avLst/>
+                    </a:prstGeom>
+                  </pic:spPr>
+                </pic:pic>
+              </a:graphicData>
+            </a:graphic>
+            <wp14:sizeRelH relativeFrom="page">
+              <wp14:pctWidth>0</wp14:pctWidth>
+            </wp14:sizeRelH>
+            <wp14:sizeRelV relativeFrom="page">
+              <wp14:pctHeight>0</wp14:pctHeight>
+            </wp14:sizeRelV>
+          </wp:anchor>
+        </w:drawing>
+      </w:r>
+      <w:r>
+        <w:rPr>
+          <w:noProof/>
+        </w:rPr>
+        <w:drawing>
+          <wp:inline distT="0" distB="0" distL="0" distR="0" wp14:anchorId="03D535EE" wp14:editId="53B99E7B">
+            <wp:extent cx="2730500" cy="2857500"/>
+            <wp:effectExtent l="0" t="0" r="0" b="0"/>
+            <wp:docPr id="1719942144" name="Picture 4" descr="A diagram of a circuit&#10;&#10;Description automatically generated"/>
+            <wp:cNvGraphicFramePr>
+              <a:graphicFrameLocks xmlns:a="http://schemas.openxmlformats.org/drawingml/2006/main" noChangeAspect="1"/>
+            </wp:cNvGraphicFramePr>
+            <a:graphic xmlns:a="http://schemas.openxmlformats.org/drawingml/2006/main">
+              <a:graphicData uri="http://schemas.openxmlformats.org/drawingml/2006/picture">
+                <pic:pic xmlns:pic="http://schemas.openxmlformats.org/drawingml/2006/picture">
+                  <pic:nvPicPr>
+                    <pic:cNvPr id="1719942144" name="Picture 4" descr="A diagram of a circuit&#10;&#10;Description automatically generated"/>
+                    <pic:cNvPicPr/>
+                  </pic:nvPicPr>
+                  <pic:blipFill>
+                    <a:blip r:embed="rId15">
+                      <a:extLst>
+                        <a:ext uri="{28A0092B-C50C-407E-A947-70E740481C1C}">
+                          <a14:useLocalDpi xmlns:a14="http://schemas.microsoft.com/office/drawing/2010/main" val="0"/>
+                        </a:ext>
+                      </a:extLst>
+                    </a:blip>
+                    <a:stretch>
+                      <a:fillRect/>
+                    </a:stretch>
+                  </pic:blipFill>
+                  <pic:spPr>
+                    <a:xfrm>
+                      <a:off x="0" y="0"/>
+                      <a:ext cx="2730500" cy="2857500"/>
+                    </a:xfrm>
+                    <a:prstGeom prst="rect">
+                      <a:avLst/>
+                    </a:prstGeom>
+                  </pic:spPr>
+                </pic:pic>
+              </a:graphicData>
+            </a:graphic>
+          </wp:inline>
+        </w:drawing>
+      </w:r>
+    </w:p>
+    <w:p/>
+    <w:p>
+      <w:r>
+        <w:t xml:space="preserve">The register 0xAB tracks the status of the output, it can be used to monitor if the bake is active or inactive. Using the 256 </w:t>
+      </w:r>
+      <w:proofErr w:type="gramStart"/>
+      <w:r>
+        <w:t>value</w:t>
+      </w:r>
+      <w:proofErr w:type="gramEnd"/>
+      <w:r>
+        <w:t xml:space="preserve"> in the output configuration the brake behaves as following:</w:t>
+      </w:r>
+    </w:p>
+    <w:p/>
+    <w:p>
+      <w:pPr>
+        <w:pStyle w:val="ListParagraph"/>
+        <w:numPr>
+          <w:ilvl w:val="0"/>
+          <w:numId w:val="2"/>
+        </w:numPr>
+        <w:rPr>
+          <w:sz w:val="20"/>
+          <w:szCs w:val="20"/>
+        </w:rPr>
+      </w:pPr>
+      <w:r>
+        <w:rPr>
+          <w:sz w:val="20"/>
+          <w:szCs w:val="20"/>
+        </w:rPr>
+        <w:t>0xAB bit1 = 0 [</w:t>
+      </w:r>
+      <w:r>
+        <w:rPr>
+          <w:sz w:val="20"/>
+          <w:szCs w:val="20"/>
+        </w:rPr>
+        <w:t>Pull down to GND, brake released, allows movement, OFF, +24V</w:t>
+      </w:r>
+      <w:r>
+        <w:rPr>
+          <w:sz w:val="20"/>
+          <w:szCs w:val="20"/>
+        </w:rPr>
+        <w:t>]</w:t>
+      </w:r>
+    </w:p>
+    <w:p>
+      <w:pPr>
+        <w:pStyle w:val="ListParagraph"/>
+        <w:numPr>
+          <w:ilvl w:val="0"/>
+          <w:numId w:val="2"/>
+        </w:numPr>
+        <w:rPr>
+          <w:sz w:val="20"/>
+          <w:szCs w:val="20"/>
+        </w:rPr>
+      </w:pPr>
+      <w:r>
+        <w:rPr>
+          <w:sz w:val="20"/>
+          <w:szCs w:val="20"/>
+        </w:rPr>
+        <w:t xml:space="preserve">0xAB bit1 = </w:t>
+      </w:r>
+      <w:r>
+        <w:rPr>
+          <w:sz w:val="20"/>
+          <w:szCs w:val="20"/>
+        </w:rPr>
+        <w:t>1 [</w:t>
+      </w:r>
+      <w:r>
+        <w:rPr>
+          <w:sz w:val="20"/>
+          <w:szCs w:val="20"/>
+        </w:rPr>
+        <w:t>Not pull down to GND, brake engaged, restricts movement, ON, 0V</w:t>
+      </w:r>
+      <w:r>
+        <w:rPr>
+          <w:sz w:val="20"/>
+          <w:szCs w:val="20"/>
+        </w:rPr>
+        <w:t>]</w:t>
+      </w:r>
+    </w:p>
+    <w:p>
+      <w:r>
+        <w:t xml:space="preserve"> </w:t>
+      </w:r>
+    </w:p>
+    <w:p>
+      <w:r>
+        <w:t>This means that if event register 0xA0 bit14 is 1 (motor brake activated) the output tracks this register and the bit in 0xAB will be set to 1, which means that the brake is ON.</w:t>
+      </w:r>
+    </w:p>
+    <w:p/>
+    <w:p/>
+    <w:p/>
+    <w:p/>
+    <w:p>
+      <w:pPr>
+        <w:rPr>
+          <w:rFonts w:asciiTheme="majorHAnsi" w:eastAsiaTheme="majorEastAsia" w:hAnsiTheme="majorHAnsi" w:cstheme="majorBidi"/>
+          <w:color w:val="0F4761" w:themeColor="accent1" w:themeShade="BF"/>
+          <w:sz w:val="32"/>
+          <w:szCs w:val="32"/>
+        </w:rPr>
+      </w:pPr>
+      <w:r>
+        <w:br w:type="page"/>
+      </w:r>
+    </w:p>
+    <w:p>
+      <w:pPr>
+        <w:pStyle w:val="Heading2"/>
+      </w:pPr>
+      <w:bookmarkStart w:id="9" w:name="_Toc174960694"/>
+      <w:r>
+        <w:lastRenderedPageBreak/>
+        <w:t>Manual</w:t>
+      </w:r>
+      <w:r>
+        <w:t xml:space="preserve"> output control:</w:t>
+      </w:r>
+      <w:bookmarkEnd w:id="9"/>
+    </w:p>
+    <w:p/>
+    <w:p>
+      <w:r>
+        <w:t>The drive amplifier module can also be configured to allow the user to control the outputs directly. This is done by writing the following parameter into the output configuration register 0x71:</w:t>
+      </w:r>
+    </w:p>
+    <w:p/>
+    <w:p>
+      <w:pPr>
+        <w:tabs>
+          <w:tab w:val="left" w:pos="560"/>
+          <w:tab w:val="left" w:pos="1120"/>
+          <w:tab w:val="left" w:pos="1680"/>
+          <w:tab w:val="left" w:pos="2240"/>
+          <w:tab w:val="left" w:pos="2800"/>
+          <w:tab w:val="left" w:pos="3360"/>
+          <w:tab w:val="left" w:pos="3920"/>
+          <w:tab w:val="left" w:pos="4480"/>
+          <w:tab w:val="left" w:pos="5040"/>
+          <w:tab w:val="left" w:pos="5600"/>
+          <w:tab w:val="left" w:pos="6160"/>
+          <w:tab w:val="left" w:pos="6720"/>
+        </w:tabs>
+        <w:autoSpaceDE w:val="0"/>
+        <w:autoSpaceDN w:val="0"/>
+        <w:adjustRightInd w:val="0"/>
+        <w:rPr>
+          <w:rFonts w:ascii="Andale Mono" w:hAnsi="Andale Mono" w:cs="Andale Mono"/>
+          <w:color w:val="2FFF12"/>
+          <w:kern w:val="0"/>
+          <w:sz w:val="20"/>
+          <w:szCs w:val="20"/>
+        </w:rPr>
+      </w:pPr>
+      <w:r>
+        <w:rPr>
+          <w:rFonts w:ascii="Andale Mono" w:hAnsi="Andale Mono" w:cs="Andale Mono"/>
+          <w:color w:val="2FFF12"/>
+          <w:kern w:val="0"/>
+          <w:sz w:val="20"/>
+          <w:szCs w:val="20"/>
+        </w:rPr>
+        <w:t>s</w:t>
+      </w:r>
+      <w:r>
+        <w:rPr>
+          <w:rFonts w:ascii="Andale Mono" w:hAnsi="Andale Mono" w:cs="Andale Mono"/>
+          <w:color w:val="2FFF12"/>
+          <w:kern w:val="0"/>
+          <w:sz w:val="20"/>
+          <w:szCs w:val="20"/>
+        </w:rPr>
+        <w:t xml:space="preserve"> f0x71</w:t>
+      </w:r>
+      <w:r>
+        <w:rPr>
+          <w:rFonts w:ascii="Andale Mono" w:hAnsi="Andale Mono" w:cs="Andale Mono"/>
+          <w:color w:val="2FFF12"/>
+          <w:kern w:val="0"/>
+          <w:sz w:val="20"/>
+          <w:szCs w:val="20"/>
+        </w:rPr>
+        <w:t xml:space="preserve"> 25</w:t>
+      </w:r>
+      <w:r>
+        <w:rPr>
+          <w:rFonts w:ascii="Andale Mono" w:hAnsi="Andale Mono" w:cs="Andale Mono"/>
+          <w:color w:val="2FFF12"/>
+          <w:kern w:val="0"/>
+          <w:sz w:val="20"/>
+          <w:szCs w:val="20"/>
+        </w:rPr>
+        <w:t>8</w:t>
+      </w:r>
+      <w:r>
+        <w:rPr>
+          <w:rFonts w:ascii="Andale Mono" w:hAnsi="Andale Mono" w:cs="Andale Mono"/>
+          <w:color w:val="2FFF12"/>
+          <w:kern w:val="0"/>
+          <w:sz w:val="20"/>
+          <w:szCs w:val="20"/>
+        </w:rPr>
+        <w:t xml:space="preserve"> </w:t>
+      </w:r>
+      <w:r>
+        <w:rPr>
+          <w:rFonts w:ascii="Andale Mono" w:hAnsi="Andale Mono" w:cs="Andale Mono"/>
+          <w:color w:val="2FFF12"/>
+          <w:kern w:val="0"/>
+          <w:sz w:val="20"/>
+          <w:szCs w:val="20"/>
+        </w:rPr>
+        <w:t>0</w:t>
+      </w:r>
+    </w:p>
+    <w:p/>
+    <w:p>
+      <w:r>
+        <w:t>This sets bit8 to 1 and inverts the output as well as sets the value 2 in the configuration bits (0-4). Setting the value 2 into the configuration leads to the following function:</w:t>
+      </w:r>
+    </w:p>
+    <w:p/>
+    <w:p>
+      <w:pPr>
+        <w:pStyle w:val="ListParagraph"/>
+        <w:numPr>
+          <w:ilvl w:val="0"/>
+          <w:numId w:val="2"/>
+        </w:numPr>
+        <w:rPr>
+          <w:sz w:val="20"/>
+          <w:szCs w:val="20"/>
+        </w:rPr>
+      </w:pPr>
+      <w:r>
+        <w:rPr>
+          <w:sz w:val="20"/>
+          <w:szCs w:val="20"/>
+        </w:rPr>
+        <w:t>Value 2 [</w:t>
+      </w:r>
+      <w:r>
+        <w:rPr>
+          <w:sz w:val="20"/>
+          <w:szCs w:val="20"/>
+        </w:rPr>
+        <w:t>Track bits in Manual Output Control</w:t>
+      </w:r>
+      <w:r>
+        <w:rPr>
+          <w:sz w:val="20"/>
+          <w:szCs w:val="20"/>
+        </w:rPr>
+        <w:t xml:space="preserve"> </w:t>
+      </w:r>
+      <w:r>
+        <w:rPr>
+          <w:sz w:val="20"/>
+          <w:szCs w:val="20"/>
+        </w:rPr>
+        <w:t>Register. See Output States and</w:t>
+      </w:r>
+      <w:r>
+        <w:rPr>
+          <w:sz w:val="20"/>
+          <w:szCs w:val="20"/>
+        </w:rPr>
+        <w:t xml:space="preserve"> </w:t>
+      </w:r>
+      <w:r>
+        <w:rPr>
+          <w:sz w:val="20"/>
+          <w:szCs w:val="20"/>
+        </w:rPr>
+        <w:t>Program Control (0xAB)</w:t>
+      </w:r>
+      <w:r>
+        <w:rPr>
+          <w:sz w:val="20"/>
+          <w:szCs w:val="20"/>
+        </w:rPr>
+        <w:t>]</w:t>
+      </w:r>
+    </w:p>
+    <w:p>
+      <w:pPr>
+        <w:rPr>
+          <w:sz w:val="20"/>
+          <w:szCs w:val="20"/>
+        </w:rPr>
+      </w:pPr>
+    </w:p>
+    <w:p>
+      <w:r>
+        <w:t xml:space="preserve">After restarting the </w:t>
+      </w:r>
+      <w:proofErr w:type="gramStart"/>
+      <w:r>
+        <w:t>module</w:t>
+      </w:r>
+      <w:proofErr w:type="gramEnd"/>
+      <w:r>
+        <w:t xml:space="preserve"> we now can control the output that we configured to be manual controllable, in this instance output </w:t>
+      </w:r>
+      <w:r>
+        <w:rPr>
+          <w:b/>
+          <w:bCs/>
+        </w:rPr>
+        <w:t>DOUT1</w:t>
+      </w:r>
+      <w:r>
+        <w:t xml:space="preserve"> (0x71). To enable the brakes (ON) </w:t>
+      </w:r>
+      <w:r>
+        <w:t>write the following command:</w:t>
+      </w:r>
+    </w:p>
+    <w:p/>
+    <w:p>
+      <w:pPr>
+        <w:tabs>
+          <w:tab w:val="left" w:pos="560"/>
+          <w:tab w:val="left" w:pos="1120"/>
+          <w:tab w:val="left" w:pos="1680"/>
+          <w:tab w:val="left" w:pos="2240"/>
+          <w:tab w:val="left" w:pos="2800"/>
+          <w:tab w:val="left" w:pos="3360"/>
+          <w:tab w:val="left" w:pos="3920"/>
+          <w:tab w:val="left" w:pos="4480"/>
+          <w:tab w:val="left" w:pos="5040"/>
+          <w:tab w:val="left" w:pos="5600"/>
+          <w:tab w:val="left" w:pos="6160"/>
+          <w:tab w:val="left" w:pos="6720"/>
+        </w:tabs>
+        <w:autoSpaceDE w:val="0"/>
+        <w:autoSpaceDN w:val="0"/>
+        <w:adjustRightInd w:val="0"/>
+        <w:rPr>
+          <w:rFonts w:ascii="Andale Mono" w:hAnsi="Andale Mono" w:cs="Andale Mono"/>
+          <w:color w:val="2FFF12"/>
+          <w:kern w:val="0"/>
+          <w:sz w:val="20"/>
+          <w:szCs w:val="20"/>
+        </w:rPr>
+      </w:pPr>
+      <w:r>
+        <w:rPr>
+          <w:rFonts w:ascii="Andale Mono" w:hAnsi="Andale Mono" w:cs="Andale Mono"/>
+          <w:color w:val="2FFF12"/>
+          <w:kern w:val="0"/>
+          <w:sz w:val="20"/>
+          <w:szCs w:val="20"/>
+        </w:rPr>
+        <w:t xml:space="preserve">s </w:t>
+      </w:r>
+      <w:r>
+        <w:rPr>
+          <w:rFonts w:ascii="Andale Mono" w:hAnsi="Andale Mono" w:cs="Andale Mono"/>
+          <w:color w:val="2FFF12"/>
+          <w:kern w:val="0"/>
+          <w:sz w:val="20"/>
+          <w:szCs w:val="20"/>
+        </w:rPr>
+        <w:t>r</w:t>
+      </w:r>
+      <w:r>
+        <w:rPr>
+          <w:rFonts w:ascii="Andale Mono" w:hAnsi="Andale Mono" w:cs="Andale Mono"/>
+          <w:color w:val="2FFF12"/>
+          <w:kern w:val="0"/>
+          <w:sz w:val="20"/>
+          <w:szCs w:val="20"/>
+        </w:rPr>
+        <w:t>0x</w:t>
+      </w:r>
+      <w:r>
+        <w:rPr>
+          <w:rFonts w:ascii="Andale Mono" w:hAnsi="Andale Mono" w:cs="Andale Mono"/>
+          <w:color w:val="2FFF12"/>
+          <w:kern w:val="0"/>
+          <w:sz w:val="20"/>
+          <w:szCs w:val="20"/>
+        </w:rPr>
+        <w:t>AB</w:t>
+      </w:r>
+      <w:r>
+        <w:rPr>
+          <w:rFonts w:ascii="Andale Mono" w:hAnsi="Andale Mono" w:cs="Andale Mono"/>
+          <w:color w:val="2FFF12"/>
+          <w:kern w:val="0"/>
+          <w:sz w:val="20"/>
+          <w:szCs w:val="20"/>
+        </w:rPr>
+        <w:t xml:space="preserve"> </w:t>
+      </w:r>
+      <w:r>
+        <w:rPr>
+          <w:rFonts w:ascii="Andale Mono" w:hAnsi="Andale Mono" w:cs="Andale Mono"/>
+          <w:color w:val="2FFF12"/>
+          <w:kern w:val="0"/>
+          <w:sz w:val="20"/>
+          <w:szCs w:val="20"/>
+        </w:rPr>
+        <w:t>2</w:t>
+      </w:r>
+    </w:p>
+    <w:p/>
+    <w:p>
+      <w:r>
+        <w:t xml:space="preserve">This sets bit1 to high which corresponds to </w:t>
+      </w:r>
+      <w:r>
+        <w:rPr>
+          <w:b/>
+          <w:bCs/>
+        </w:rPr>
+        <w:t>DOUT1</w:t>
+      </w:r>
+      <w:r>
+        <w:t xml:space="preserve"> or the output register 0x7. If the output bit is set to one the output is not pulled down and the brake restricts movement. Note that the value written into the register is a decimal number U32 which the corresponding bits of the number is used to control the outputs. </w:t>
+      </w:r>
+    </w:p>
+    <w:p/>
+    <w:p>
+      <w:r>
+        <w:t>To read back the value either in manual control or event register control one can query the register by:</w:t>
+      </w:r>
+    </w:p>
+    <w:p/>
+    <w:p>
+      <w:pPr>
+        <w:tabs>
+          <w:tab w:val="left" w:pos="560"/>
+          <w:tab w:val="left" w:pos="1120"/>
+          <w:tab w:val="left" w:pos="1680"/>
+          <w:tab w:val="left" w:pos="2240"/>
+          <w:tab w:val="left" w:pos="2800"/>
+          <w:tab w:val="left" w:pos="3360"/>
+          <w:tab w:val="left" w:pos="3920"/>
+          <w:tab w:val="left" w:pos="4480"/>
+          <w:tab w:val="left" w:pos="5040"/>
+          <w:tab w:val="left" w:pos="5600"/>
+          <w:tab w:val="left" w:pos="6160"/>
+          <w:tab w:val="left" w:pos="6720"/>
+        </w:tabs>
+        <w:autoSpaceDE w:val="0"/>
+        <w:autoSpaceDN w:val="0"/>
+        <w:adjustRightInd w:val="0"/>
+        <w:rPr>
+          <w:rFonts w:ascii="Andale Mono" w:hAnsi="Andale Mono" w:cs="Andale Mono"/>
+          <w:color w:val="2FFF12"/>
+          <w:kern w:val="0"/>
+          <w:sz w:val="20"/>
+          <w:szCs w:val="20"/>
+        </w:rPr>
+      </w:pPr>
+      <w:r>
+        <w:rPr>
+          <w:rFonts w:ascii="Andale Mono" w:hAnsi="Andale Mono" w:cs="Andale Mono"/>
+          <w:color w:val="2FFF12"/>
+          <w:kern w:val="0"/>
+          <w:sz w:val="20"/>
+          <w:szCs w:val="20"/>
+        </w:rPr>
+        <w:t>g</w:t>
+      </w:r>
+      <w:r>
+        <w:rPr>
+          <w:rFonts w:ascii="Andale Mono" w:hAnsi="Andale Mono" w:cs="Andale Mono"/>
+          <w:color w:val="2FFF12"/>
+          <w:kern w:val="0"/>
+          <w:sz w:val="20"/>
+          <w:szCs w:val="20"/>
+        </w:rPr>
+        <w:t xml:space="preserve"> r0xAB</w:t>
+      </w:r>
+    </w:p>
+    <w:p/>
+    <w:p/>
+    <w:p/>
     <w:sectPr>
+      <w:footerReference w:type="default" r:id="rId16"/>
       <w:pgSz w:w="12240" w:h="15840"/>
       <w:pgMar w:top="1440" w:right="1440" w:bottom="1440" w:left="1440" w:header="720" w:footer="720" w:gutter="0"/>
       <w:cols w:space="720"/>
@@ -4586,6 +7337,75 @@
     </w:sectPr>
   </w:body>
 </w:document>
+</file>
+
+<file path=word/endnotes.xml><?xml version="1.0" encoding="utf-8"?>
+<w:endnotes xmlns:wpc="http://schemas.microsoft.com/office/word/2010/wordprocessingCanvas" xmlns:cx="http://schemas.microsoft.com/office/drawing/2014/chartex" xmlns:cx1="http://schemas.microsoft.com/office/drawing/2015/9/8/chartex" xmlns:cx2="http://schemas.microsoft.com/office/drawing/2015/10/21/chartex" xmlns:cx3="http://schemas.microsoft.com/office/drawing/2016/5/9/chartex" xmlns:cx4="http://schemas.microsoft.com/office/drawing/2016/5/10/chartex" xmlns:cx5="http://schemas.microsoft.com/office/drawing/2016/5/11/chartex" xmlns:cx6="http://schemas.microsoft.com/office/drawing/2016/5/12/chartex" xmlns:cx7="http://schemas.microsoft.com/office/drawing/2016/5/13/chartex" xmlns:cx8="http://schemas.microsoft.com/office/drawing/2016/5/14/chartex" xmlns:mc="http://schemas.openxmlformats.org/markup-compatibility/2006" xmlns:aink="http://schemas.microsoft.com/office/drawing/2016/ink" xmlns:am3d="http://schemas.microsoft.com/office/drawing/2017/model3d" xmlns:o="urn:schemas-microsoft-com:office:office" xmlns:oel="http://schemas.microsoft.com/office/2019/extlst" xmlns:r="http://schemas.openxmlformats.org/officeDocument/2006/relationships" xmlns:m="http://schemas.openxmlformats.org/officeDocument/2006/math" xmlns:v="urn:schemas-microsoft-com:vml" xmlns:wp14="http://schemas.microsoft.com/office/word/2010/wordprocessingDrawing" xmlns:wp="http://schemas.openxmlformats.org/drawingml/2006/wordprocessingDrawing" xmlns:w10="urn:schemas-microsoft-com:office:word" xmlns:w="http://schemas.openxmlformats.org/wordprocessingml/2006/main" xmlns:w14="http://schemas.microsoft.com/office/word/2010/wordml" xmlns:w15="http://schemas.microsoft.com/office/word/2012/wordml" xmlns:w16cex="http://schemas.microsoft.com/office/word/2018/wordml/cex" xmlns:w16cid="http://schemas.microsoft.com/office/word/2016/wordml/cid" xmlns:w16="http://schemas.microsoft.com/office/word/2018/wordml" xmlns:w16du="http://schemas.microsoft.com/office/word/2023/wordml/word16du" xmlns:w16sdtdh="http://schemas.microsoft.com/office/word/2020/wordml/sdtdatahash" xmlns:w16se="http://schemas.microsoft.com/office/word/2015/wordml/symex" xmlns:wpg="http://schemas.microsoft.com/office/word/2010/wordprocessingGroup" xmlns:wpi="http://schemas.microsoft.com/office/word/2010/wordprocessingInk" xmlns:wne="http://schemas.microsoft.com/office/word/2006/wordml" xmlns:wps="http://schemas.microsoft.com/office/word/2010/wordprocessingShape" mc:Ignorable="w14 w15 w16se w16cid w16 w16cex w16sdtdh w16du wp14">
+  <w:endnote w:type="separator" w:id="-1">
+    <w:p>
+      <w:r>
+        <w:separator/>
+      </w:r>
+    </w:p>
+  </w:endnote>
+  <w:endnote w:type="continuationSeparator" w:id="0">
+    <w:p>
+      <w:r>
+        <w:continuationSeparator/>
+      </w:r>
+    </w:p>
+  </w:endnote>
+</w:endnotes>
+</file>
+
+<file path=word/footer1.xml><?xml version="1.0" encoding="utf-8"?>
+<w:ftr xmlns:wpc="http://schemas.microsoft.com/office/word/2010/wordprocessingCanvas" xmlns:cx="http://schemas.microsoft.com/office/drawing/2014/chartex" xmlns:cx1="http://schemas.microsoft.com/office/drawing/2015/9/8/chartex" xmlns:cx2="http://schemas.microsoft.com/office/drawing/2015/10/21/chartex" xmlns:cx3="http://schemas.microsoft.com/office/drawing/2016/5/9/chartex" xmlns:cx4="http://schemas.microsoft.com/office/drawing/2016/5/10/chartex" xmlns:cx5="http://schemas.microsoft.com/office/drawing/2016/5/11/chartex" xmlns:cx6="http://schemas.microsoft.com/office/drawing/2016/5/12/chartex" xmlns:cx7="http://schemas.microsoft.com/office/drawing/2016/5/13/chartex" xmlns:cx8="http://schemas.microsoft.com/office/drawing/2016/5/14/chartex" xmlns:mc="http://schemas.openxmlformats.org/markup-compatibility/2006" xmlns:aink="http://schemas.microsoft.com/office/drawing/2016/ink" xmlns:am3d="http://schemas.microsoft.com/office/drawing/2017/model3d" xmlns:o="urn:schemas-microsoft-com:office:office" xmlns:oel="http://schemas.microsoft.com/office/2019/extlst" xmlns:r="http://schemas.openxmlformats.org/officeDocument/2006/relationships" xmlns:m="http://schemas.openxmlformats.org/officeDocument/2006/math" xmlns:v="urn:schemas-microsoft-com:vml" xmlns:wp14="http://schemas.microsoft.com/office/word/2010/wordprocessingDrawing" xmlns:wp="http://schemas.openxmlformats.org/drawingml/2006/wordprocessingDrawing" xmlns:w10="urn:schemas-microsoft-com:office:word" xmlns:w="http://schemas.openxmlformats.org/wordprocessingml/2006/main" xmlns:w14="http://schemas.microsoft.com/office/word/2010/wordml" xmlns:w15="http://schemas.microsoft.com/office/word/2012/wordml" xmlns:w16cex="http://schemas.microsoft.com/office/word/2018/wordml/cex" xmlns:w16cid="http://schemas.microsoft.com/office/word/2016/wordml/cid" xmlns:w16="http://schemas.microsoft.com/office/word/2018/wordml" xmlns:w16du="http://schemas.microsoft.com/office/word/2023/wordml/word16du" xmlns:w16sdtdh="http://schemas.microsoft.com/office/word/2020/wordml/sdtdatahash" xmlns:w16se="http://schemas.microsoft.com/office/word/2015/wordml/symex" xmlns:wpg="http://schemas.microsoft.com/office/word/2010/wordprocessingGroup" xmlns:wpi="http://schemas.microsoft.com/office/word/2010/wordprocessingInk" xmlns:wne="http://schemas.microsoft.com/office/word/2006/wordml" xmlns:wps="http://schemas.microsoft.com/office/word/2010/wordprocessingShape" mc:Ignorable="w14 w15 w16se w16cid w16 w16cex w16sdtdh w16du wp14">
+  <w:p>
+    <w:pPr>
+      <w:tabs>
+        <w:tab w:val="center" w:pos="4680"/>
+        <w:tab w:val="right" w:pos="9360"/>
+      </w:tabs>
+      <w:rPr>
+        <w:rFonts w:ascii="Calibri" w:eastAsia="Calibri" w:hAnsi="Calibri" w:cs="Times New Roman"/>
+        <w:kern w:val="0"/>
+        <w14:ligatures w14:val="none"/>
+      </w:rPr>
+    </w:pPr>
+    <w:r>
+      <w:rPr>
+        <w:rFonts w:ascii="Calibri" w:eastAsia="Calibri" w:hAnsi="Calibri" w:cs="Times New Roman"/>
+        <w:kern w:val="0"/>
+        <w14:ligatures w14:val="none"/>
+      </w:rPr>
+      <w:t>Dr. Alexander Pollak | SETI INSTITUTE | alexander.pollak.87@gmail.com</w:t>
+    </w:r>
+  </w:p>
+  <w:p>
+    <w:pPr>
+      <w:pStyle w:val="Footer"/>
+    </w:pPr>
+  </w:p>
+</w:ftr>
+</file>
+
+<file path=word/footnotes.xml><?xml version="1.0" encoding="utf-8"?>
+<w:footnotes xmlns:wpc="http://schemas.microsoft.com/office/word/2010/wordprocessingCanvas" xmlns:cx="http://schemas.microsoft.com/office/drawing/2014/chartex" xmlns:cx1="http://schemas.microsoft.com/office/drawing/2015/9/8/chartex" xmlns:cx2="http://schemas.microsoft.com/office/drawing/2015/10/21/chartex" xmlns:cx3="http://schemas.microsoft.com/office/drawing/2016/5/9/chartex" xmlns:cx4="http://schemas.microsoft.com/office/drawing/2016/5/10/chartex" xmlns:cx5="http://schemas.microsoft.com/office/drawing/2016/5/11/chartex" xmlns:cx6="http://schemas.microsoft.com/office/drawing/2016/5/12/chartex" xmlns:cx7="http://schemas.microsoft.com/office/drawing/2016/5/13/chartex" xmlns:cx8="http://schemas.microsoft.com/office/drawing/2016/5/14/chartex" xmlns:mc="http://schemas.openxmlformats.org/markup-compatibility/2006" xmlns:aink="http://schemas.microsoft.com/office/drawing/2016/ink" xmlns:am3d="http://schemas.microsoft.com/office/drawing/2017/model3d" xmlns:o="urn:schemas-microsoft-com:office:office" xmlns:oel="http://schemas.microsoft.com/office/2019/extlst" xmlns:r="http://schemas.openxmlformats.org/officeDocument/2006/relationships" xmlns:m="http://schemas.openxmlformats.org/officeDocument/2006/math" xmlns:v="urn:schemas-microsoft-com:vml" xmlns:wp14="http://schemas.microsoft.com/office/word/2010/wordprocessingDrawing" xmlns:wp="http://schemas.openxmlformats.org/drawingml/2006/wordprocessingDrawing" xmlns:w10="urn:schemas-microsoft-com:office:word" xmlns:w="http://schemas.openxmlformats.org/wordprocessingml/2006/main" xmlns:w14="http://schemas.microsoft.com/office/word/2010/wordml" xmlns:w15="http://schemas.microsoft.com/office/word/2012/wordml" xmlns:w16cex="http://schemas.microsoft.com/office/word/2018/wordml/cex" xmlns:w16cid="http://schemas.microsoft.com/office/word/2016/wordml/cid" xmlns:w16="http://schemas.microsoft.com/office/word/2018/wordml" xmlns:w16du="http://schemas.microsoft.com/office/word/2023/wordml/word16du" xmlns:w16sdtdh="http://schemas.microsoft.com/office/word/2020/wordml/sdtdatahash" xmlns:w16se="http://schemas.microsoft.com/office/word/2015/wordml/symex" xmlns:wpg="http://schemas.microsoft.com/office/word/2010/wordprocessingGroup" xmlns:wpi="http://schemas.microsoft.com/office/word/2010/wordprocessingInk" xmlns:wne="http://schemas.microsoft.com/office/word/2006/wordml" xmlns:wps="http://schemas.microsoft.com/office/word/2010/wordprocessingShape" mc:Ignorable="w14 w15 w16se w16cid w16 w16cex w16sdtdh w16du wp14">
+  <w:footnote w:type="separator" w:id="-1">
+    <w:p>
+      <w:r>
+        <w:separator/>
+      </w:r>
+    </w:p>
+  </w:footnote>
+  <w:footnote w:type="continuationSeparator" w:id="0">
+    <w:p>
+      <w:r>
+        <w:continuationSeparator/>
+      </w:r>
+    </w:p>
+  </w:footnote>
+</w:footnotes>
 </file>
 
 <file path=word/numbering.xml><?xml version="1.0" encoding="utf-8"?>
@@ -5220,7 +8040,7 @@
   <w:style w:type="paragraph" w:default="1" w:styleId="Normal">
     <w:name w:val="Normal"/>
     <w:qFormat/>
-    <w:rsid w:val="00307392"/>
+    <w:rsid w:val="004C0456"/>
   </w:style>
   <w:style w:type="paragraph" w:styleId="Heading1">
     <w:name w:val="heading 1"/>
@@ -5800,6 +8620,247 @@
       </w:rPr>
     </w:tblStylePr>
   </w:style>
+  <w:style w:type="character" w:styleId="Hyperlink">
+    <w:name w:val="Hyperlink"/>
+    <w:basedOn w:val="DefaultParagraphFont"/>
+    <w:uiPriority w:val="99"/>
+    <w:unhideWhenUsed/>
+    <w:rsid w:val="00DE0782"/>
+    <w:rPr>
+      <w:color w:val="467886" w:themeColor="hyperlink"/>
+      <w:u w:val="single"/>
+    </w:rPr>
+  </w:style>
+  <w:style w:type="character" w:styleId="UnresolvedMention">
+    <w:name w:val="Unresolved Mention"/>
+    <w:basedOn w:val="DefaultParagraphFont"/>
+    <w:uiPriority w:val="99"/>
+    <w:semiHidden/>
+    <w:unhideWhenUsed/>
+    <w:rsid w:val="00DE0782"/>
+    <w:rPr>
+      <w:color w:val="605E5C"/>
+      <w:shd w:val="clear" w:color="auto" w:fill="E1DFDD"/>
+    </w:rPr>
+  </w:style>
+  <w:style w:type="paragraph" w:styleId="TOCHeading">
+    <w:name w:val="TOC Heading"/>
+    <w:basedOn w:val="Heading1"/>
+    <w:next w:val="Normal"/>
+    <w:uiPriority w:val="39"/>
+    <w:unhideWhenUsed/>
+    <w:qFormat/>
+    <w:rsid w:val="00CB4371"/>
+    <w:pPr>
+      <w:spacing w:before="480" w:after="0" w:line="276" w:lineRule="auto"/>
+      <w:outlineLvl w:val="9"/>
+    </w:pPr>
+    <w:rPr>
+      <w:b/>
+      <w:bCs/>
+      <w:kern w:val="0"/>
+      <w:sz w:val="28"/>
+      <w:szCs w:val="28"/>
+      <w14:ligatures w14:val="none"/>
+    </w:rPr>
+  </w:style>
+  <w:style w:type="paragraph" w:styleId="TOC1">
+    <w:name w:val="toc 1"/>
+    <w:basedOn w:val="Normal"/>
+    <w:next w:val="Normal"/>
+    <w:autoRedefine/>
+    <w:uiPriority w:val="39"/>
+    <w:unhideWhenUsed/>
+    <w:rsid w:val="00CB4371"/>
+    <w:pPr>
+      <w:spacing w:before="120"/>
+    </w:pPr>
+    <w:rPr>
+      <w:b/>
+      <w:bCs/>
+      <w:i/>
+      <w:iCs/>
+    </w:rPr>
+  </w:style>
+  <w:style w:type="paragraph" w:styleId="TOC2">
+    <w:name w:val="toc 2"/>
+    <w:basedOn w:val="Normal"/>
+    <w:next w:val="Normal"/>
+    <w:autoRedefine/>
+    <w:uiPriority w:val="39"/>
+    <w:unhideWhenUsed/>
+    <w:rsid w:val="00CB4371"/>
+    <w:pPr>
+      <w:spacing w:before="120"/>
+      <w:ind w:left="240"/>
+    </w:pPr>
+    <w:rPr>
+      <w:b/>
+      <w:bCs/>
+      <w:sz w:val="22"/>
+      <w:szCs w:val="22"/>
+    </w:rPr>
+  </w:style>
+  <w:style w:type="paragraph" w:styleId="TOC3">
+    <w:name w:val="toc 3"/>
+    <w:basedOn w:val="Normal"/>
+    <w:next w:val="Normal"/>
+    <w:autoRedefine/>
+    <w:uiPriority w:val="39"/>
+    <w:unhideWhenUsed/>
+    <w:rsid w:val="00CB4371"/>
+    <w:pPr>
+      <w:ind w:left="480"/>
+    </w:pPr>
+    <w:rPr>
+      <w:sz w:val="20"/>
+      <w:szCs w:val="20"/>
+    </w:rPr>
+  </w:style>
+  <w:style w:type="paragraph" w:styleId="TOC4">
+    <w:name w:val="toc 4"/>
+    <w:basedOn w:val="Normal"/>
+    <w:next w:val="Normal"/>
+    <w:autoRedefine/>
+    <w:uiPriority w:val="39"/>
+    <w:semiHidden/>
+    <w:unhideWhenUsed/>
+    <w:rsid w:val="00CB4371"/>
+    <w:pPr>
+      <w:ind w:left="720"/>
+    </w:pPr>
+    <w:rPr>
+      <w:sz w:val="20"/>
+      <w:szCs w:val="20"/>
+    </w:rPr>
+  </w:style>
+  <w:style w:type="paragraph" w:styleId="TOC5">
+    <w:name w:val="toc 5"/>
+    <w:basedOn w:val="Normal"/>
+    <w:next w:val="Normal"/>
+    <w:autoRedefine/>
+    <w:uiPriority w:val="39"/>
+    <w:semiHidden/>
+    <w:unhideWhenUsed/>
+    <w:rsid w:val="00CB4371"/>
+    <w:pPr>
+      <w:ind w:left="960"/>
+    </w:pPr>
+    <w:rPr>
+      <w:sz w:val="20"/>
+      <w:szCs w:val="20"/>
+    </w:rPr>
+  </w:style>
+  <w:style w:type="paragraph" w:styleId="TOC6">
+    <w:name w:val="toc 6"/>
+    <w:basedOn w:val="Normal"/>
+    <w:next w:val="Normal"/>
+    <w:autoRedefine/>
+    <w:uiPriority w:val="39"/>
+    <w:semiHidden/>
+    <w:unhideWhenUsed/>
+    <w:rsid w:val="00CB4371"/>
+    <w:pPr>
+      <w:ind w:left="1200"/>
+    </w:pPr>
+    <w:rPr>
+      <w:sz w:val="20"/>
+      <w:szCs w:val="20"/>
+    </w:rPr>
+  </w:style>
+  <w:style w:type="paragraph" w:styleId="TOC7">
+    <w:name w:val="toc 7"/>
+    <w:basedOn w:val="Normal"/>
+    <w:next w:val="Normal"/>
+    <w:autoRedefine/>
+    <w:uiPriority w:val="39"/>
+    <w:semiHidden/>
+    <w:unhideWhenUsed/>
+    <w:rsid w:val="00CB4371"/>
+    <w:pPr>
+      <w:ind w:left="1440"/>
+    </w:pPr>
+    <w:rPr>
+      <w:sz w:val="20"/>
+      <w:szCs w:val="20"/>
+    </w:rPr>
+  </w:style>
+  <w:style w:type="paragraph" w:styleId="TOC8">
+    <w:name w:val="toc 8"/>
+    <w:basedOn w:val="Normal"/>
+    <w:next w:val="Normal"/>
+    <w:autoRedefine/>
+    <w:uiPriority w:val="39"/>
+    <w:semiHidden/>
+    <w:unhideWhenUsed/>
+    <w:rsid w:val="00CB4371"/>
+    <w:pPr>
+      <w:ind w:left="1680"/>
+    </w:pPr>
+    <w:rPr>
+      <w:sz w:val="20"/>
+      <w:szCs w:val="20"/>
+    </w:rPr>
+  </w:style>
+  <w:style w:type="paragraph" w:styleId="TOC9">
+    <w:name w:val="toc 9"/>
+    <w:basedOn w:val="Normal"/>
+    <w:next w:val="Normal"/>
+    <w:autoRedefine/>
+    <w:uiPriority w:val="39"/>
+    <w:semiHidden/>
+    <w:unhideWhenUsed/>
+    <w:rsid w:val="00CB4371"/>
+    <w:pPr>
+      <w:ind w:left="1920"/>
+    </w:pPr>
+    <w:rPr>
+      <w:sz w:val="20"/>
+      <w:szCs w:val="20"/>
+    </w:rPr>
+  </w:style>
+  <w:style w:type="paragraph" w:styleId="Header">
+    <w:name w:val="header"/>
+    <w:basedOn w:val="Normal"/>
+    <w:link w:val="HeaderChar"/>
+    <w:uiPriority w:val="99"/>
+    <w:unhideWhenUsed/>
+    <w:rsid w:val="000B492D"/>
+    <w:pPr>
+      <w:tabs>
+        <w:tab w:val="center" w:pos="4680"/>
+        <w:tab w:val="right" w:pos="9360"/>
+      </w:tabs>
+    </w:pPr>
+  </w:style>
+  <w:style w:type="character" w:customStyle="1" w:styleId="HeaderChar">
+    <w:name w:val="Header Char"/>
+    <w:basedOn w:val="DefaultParagraphFont"/>
+    <w:link w:val="Header"/>
+    <w:uiPriority w:val="99"/>
+    <w:rsid w:val="000B492D"/>
+  </w:style>
+  <w:style w:type="paragraph" w:styleId="Footer">
+    <w:name w:val="footer"/>
+    <w:basedOn w:val="Normal"/>
+    <w:link w:val="FooterChar"/>
+    <w:uiPriority w:val="99"/>
+    <w:unhideWhenUsed/>
+    <w:rsid w:val="000B492D"/>
+    <w:pPr>
+      <w:tabs>
+        <w:tab w:val="center" w:pos="4680"/>
+        <w:tab w:val="right" w:pos="9360"/>
+      </w:tabs>
+    </w:pPr>
+  </w:style>
+  <w:style w:type="character" w:customStyle="1" w:styleId="FooterChar">
+    <w:name w:val="Footer Char"/>
+    <w:basedOn w:val="DefaultParagraphFont"/>
+    <w:link w:val="Footer"/>
+    <w:uiPriority w:val="99"/>
+    <w:rsid w:val="000B492D"/>
+  </w:style>
 </w:styles>
 </file>
 
@@ -6096,4 +9157,16 @@
     </a:ext>
   </a:extLst>
 </a:theme>
+</file>
+
+<file path=customXml/item1.xml><?xml version="1.0" encoding="utf-8"?>
+<b:Sources xmlns:b="http://schemas.openxmlformats.org/officeDocument/2006/bibliography" xmlns="http://schemas.openxmlformats.org/officeDocument/2006/bibliography" SelectedStyle="/APASixthEditionOfficeOnline.xsl" StyleName="APA" Version="6"/>
+</file>
+
+<file path=customXml/itemProps1.xml><?xml version="1.0" encoding="utf-8"?>
+<ds:datastoreItem xmlns:ds="http://schemas.openxmlformats.org/officeDocument/2006/customXml" ds:itemID="{34472CE8-76DA-C243-93F5-A7C5495527DC}">
+  <ds:schemaRefs>
+    <ds:schemaRef ds:uri="http://schemas.openxmlformats.org/officeDocument/2006/bibliography"/>
+  </ds:schemaRefs>
+</ds:datastoreItem>
 </file>
</xml_diff>

<commit_message>
added antenna pcb files
</commit_message>
<xml_diff>
--- a/Antenna/Drive Box/Accelnet Servo Driver Configuration/ATA Accelnet Manual 2024-08.docx
+++ b/Antenna/Drive Box/Accelnet Servo Driver Configuration/ATA Accelnet Manual 2024-08.docx
@@ -14,21 +14,7 @@
           <w:sz w:val="40"/>
           <w:szCs w:val="40"/>
         </w:rPr>
-        <w:t xml:space="preserve">This document describes how to </w:t>
-      </w:r>
-      <w:r>
-        <w:rPr>
-          <w:sz w:val="40"/>
-          <w:szCs w:val="40"/>
-        </w:rPr>
-        <w:t>read and write values into the register of the ACM-180-20 drive amplifier used in the ATA antennas.</w:t>
-      </w:r>
-      <w:r>
-        <w:rPr>
-          <w:sz w:val="40"/>
-          <w:szCs w:val="40"/>
-        </w:rPr>
-        <w:t xml:space="preserve"> </w:t>
+        <w:t xml:space="preserve">This document describes how to read and write values into the register of the ACM-180-20 drive amplifier used in the ATA antennas. </w:t>
       </w:r>
     </w:p>
     <w:p/>
@@ -38,10 +24,7 @@
       </w:pPr>
       <w:bookmarkStart w:id="0" w:name="_Toc174960685"/>
       <w:r>
-        <w:t>Supporting Documents</w:t>
-      </w:r>
-      <w:r>
-        <w:t>:</w:t>
+        <w:t>Supporting Documents:</w:t>
       </w:r>
       <w:bookmarkEnd w:id="0"/>
     </w:p>
@@ -219,6 +202,16 @@
     <w:p/>
     <w:sdt>
       <w:sdtPr>
+        <w:rPr>
+          <w:rFonts w:asciiTheme="minorHAnsi" w:eastAsiaTheme="minorHAnsi" w:hAnsiTheme="minorHAnsi" w:cstheme="minorBidi"/>
+          <w:b w:val="0"/>
+          <w:bCs w:val="0"/>
+          <w:color w:val="auto"/>
+          <w:kern w:val="2"/>
+          <w:sz w:val="24"/>
+          <w:szCs w:val="24"/>
+          <w14:ligatures w14:val="standardContextual"/>
+        </w:rPr>
         <w:id w:val="1569377322"/>
         <w:docPartObj>
           <w:docPartGallery w:val="Table of Contents"/>
@@ -227,13 +220,7 @@
       </w:sdtPr>
       <w:sdtEndPr>
         <w:rPr>
-          <w:rFonts w:asciiTheme="minorHAnsi" w:eastAsiaTheme="minorHAnsi" w:hAnsiTheme="minorHAnsi" w:cstheme="minorBidi"/>
           <w:noProof/>
-          <w:color w:val="auto"/>
-          <w:kern w:val="2"/>
-          <w:sz w:val="24"/>
-          <w:szCs w:val="24"/>
-          <w14:ligatures w14:val="standardContextual"/>
         </w:rPr>
       </w:sdtEndPr>
       <w:sdtContent>
@@ -1024,10 +1011,7 @@
       <w:bookmarkStart w:id="1" w:name="_Toc174960686"/>
       <w:r>
         <w:lastRenderedPageBreak/>
-        <w:t>Communication</w:t>
-      </w:r>
-      <w:r>
-        <w:t>:</w:t>
+        <w:t>Communication:</w:t>
       </w:r>
       <w:bookmarkEnd w:id="1"/>
     </w:p>
@@ -1110,15 +1094,7 @@
           <w:sz w:val="24"/>
           <w:szCs w:val="24"/>
         </w:rPr>
-        <w:t xml:space="preserve"> Module Utility</w:t>
-      </w:r>
-      <w:r>
-        <w:rPr>
-          <w:rStyle w:val="IntenseEmphasis"/>
-          <w:sz w:val="24"/>
-          <w:szCs w:val="24"/>
-        </w:rPr>
-        <w:t>:</w:t>
+        <w:t xml:space="preserve"> Module Utility:</w:t>
       </w:r>
       <w:bookmarkEnd w:id="2"/>
     </w:p>
@@ -1326,19 +1302,7 @@
     </w:p>
     <w:p>
       <w:r>
-        <w:t xml:space="preserve">An example to </w:t>
-      </w:r>
-      <w:r>
-        <w:t>write</w:t>
-      </w:r>
-      <w:r>
-        <w:t xml:space="preserve"> all parameters from</w:t>
-      </w:r>
-      <w:r>
-        <w:t xml:space="preserve"> a file to</w:t>
-      </w:r>
-      <w:r>
-        <w:t xml:space="preserve"> the module would be:</w:t>
+        <w:t>An example to write all parameters from a file to the module would be:</w:t>
       </w:r>
     </w:p>
     <w:p/>
@@ -1434,27 +1398,7 @@
           <w:sz w:val="20"/>
           <w:szCs w:val="20"/>
         </w:rPr>
-        <w:t xml:space="preserve">$ python3 accelnet.py </w:t>
-      </w:r>
-      <w:r>
-        <w:rPr>
-          <w:rFonts w:ascii="Andale Mono" w:hAnsi="Andale Mono" w:cs="Andale Mono"/>
-          <w:color w:val="2FFF12"/>
-          <w:kern w:val="0"/>
-          <w:sz w:val="20"/>
-          <w:szCs w:val="20"/>
-        </w:rPr>
-        <w:t>write</w:t>
-      </w:r>
-      <w:r>
-        <w:rPr>
-          <w:rFonts w:ascii="Andale Mono" w:hAnsi="Andale Mono" w:cs="Andale Mono"/>
-          <w:color w:val="2FFF12"/>
-          <w:kern w:val="0"/>
-          <w:sz w:val="20"/>
-          <w:szCs w:val="20"/>
-        </w:rPr>
-        <w:t xml:space="preserve"> </w:t>
+        <w:t xml:space="preserve">$ python3 accelnet.py write </w:t>
       </w:r>
       <w:proofErr w:type="spellStart"/>
       <w:r>
@@ -1566,15 +1510,7 @@
           <w:szCs w:val="24"/>
         </w:rPr>
         <w:lastRenderedPageBreak/>
-        <w:t>Direct Serial Connection</w:t>
-      </w:r>
-      <w:r>
-        <w:rPr>
-          <w:rStyle w:val="IntenseEmphasis"/>
-          <w:sz w:val="24"/>
-          <w:szCs w:val="24"/>
-        </w:rPr>
-        <w:t>:</w:t>
+        <w:t>Direct Serial Connection:</w:t>
       </w:r>
       <w:bookmarkEnd w:id="3"/>
     </w:p>
@@ -1888,13 +1824,7 @@
     <w:p/>
     <w:p>
       <w:r>
-        <w:t xml:space="preserve">An example to read </w:t>
-      </w:r>
-      <w:r>
-        <w:t>a register</w:t>
-      </w:r>
-      <w:r>
-        <w:t xml:space="preserve"> from the module would be:</w:t>
+        <w:t>An example to read a register from the module would be:</w:t>
       </w:r>
     </w:p>
     <w:p/>
@@ -2215,15 +2145,7 @@
           <w:szCs w:val="24"/>
         </w:rPr>
         <w:lastRenderedPageBreak/>
-        <w:t>Drive Box Daughter Board Communication</w:t>
-      </w:r>
-      <w:r>
-        <w:rPr>
-          <w:rStyle w:val="IntenseEmphasis"/>
-          <w:sz w:val="24"/>
-          <w:szCs w:val="24"/>
-        </w:rPr>
-        <w:t>:</w:t>
+        <w:t>Drive Box Daughter Board Communication:</w:t>
       </w:r>
       <w:bookmarkEnd w:id="4"/>
     </w:p>
@@ -2236,13 +2158,7 @@
     <w:p/>
     <w:p>
       <w:r>
-        <w:t xml:space="preserve">To connect </w:t>
-      </w:r>
-      <w:r>
-        <w:t>to the drive box daughter board,</w:t>
-      </w:r>
-      <w:r>
-        <w:t xml:space="preserve"> follow these commands:</w:t>
+        <w:t>To connect to the drive box daughter board, follow these commands:</w:t>
       </w:r>
     </w:p>
     <w:p/>
@@ -4299,16 +4215,7 @@
       </w:pPr>
       <w:bookmarkStart w:id="5" w:name="_Toc174960690"/>
       <w:r>
-        <w:t>Read drive amplifier m</w:t>
-      </w:r>
-      <w:r>
-        <w:t xml:space="preserve">odule </w:t>
-      </w:r>
-      <w:r>
-        <w:t>manufacturing year</w:t>
-      </w:r>
-      <w:r>
-        <w:t>:</w:t>
+        <w:t>Read drive amplifier module manufacturing year:</w:t>
       </w:r>
       <w:bookmarkEnd w:id="5"/>
     </w:p>
@@ -4321,13 +4228,7 @@
     <w:p/>
     <w:p>
       <w:r>
-        <w:t xml:space="preserve">To </w:t>
-      </w:r>
-      <w:r>
-        <w:t>read the manufacturing year of all modules installed in the ATA</w:t>
-      </w:r>
-      <w:r>
-        <w:t>, follow these commands:</w:t>
+        <w:t>To read the manufacturing year of all modules installed in the ATA, follow these commands:</w:t>
       </w:r>
     </w:p>
     <w:p/>
@@ -4344,10 +4245,7 @@
       </w:r>
       <w:proofErr w:type="spellStart"/>
       <w:r>
-        <w:t>obs</w:t>
-      </w:r>
-      <w:r>
-        <w:t>@control</w:t>
+        <w:t>obs@control</w:t>
       </w:r>
       <w:proofErr w:type="spellEnd"/>
     </w:p>
@@ -4550,17 +4448,15 @@
           <w:kern w:val="0"/>
           <w:sz w:val="20"/>
           <w:szCs w:val="20"/>
-          <w:lang w:val="de-DE"/>
-        </w:rPr>
-      </w:pPr>
-      <w:r>
-        <w:rPr>
-          <w:rFonts w:ascii="Andale Mono" w:hAnsi="Andale Mono" w:cs="Andale Mono"/>
-          <w:color w:val="2FFF12"/>
-          <w:kern w:val="0"/>
-          <w:sz w:val="20"/>
-          <w:szCs w:val="20"/>
-          <w:lang w:val="de-DE"/>
+        </w:rPr>
+      </w:pPr>
+      <w:r>
+        <w:rPr>
+          <w:rFonts w:ascii="Andale Mono" w:hAnsi="Andale Mono" w:cs="Andale Mono"/>
+          <w:color w:val="2FFF12"/>
+          <w:kern w:val="0"/>
+          <w:sz w:val="20"/>
+          <w:szCs w:val="20"/>
         </w:rPr>
         <w:t>.</w:t>
       </w:r>
@@ -4590,17 +4486,15 @@
           <w:kern w:val="0"/>
           <w:sz w:val="20"/>
           <w:szCs w:val="20"/>
-          <w:lang w:val="de-DE"/>
-        </w:rPr>
-      </w:pPr>
-      <w:r>
-        <w:rPr>
-          <w:rFonts w:ascii="Andale Mono" w:hAnsi="Andale Mono" w:cs="Andale Mono"/>
-          <w:color w:val="2FFF12"/>
-          <w:kern w:val="0"/>
-          <w:sz w:val="20"/>
-          <w:szCs w:val="20"/>
-          <w:lang w:val="de-DE"/>
+        </w:rPr>
+      </w:pPr>
+      <w:r>
+        <w:rPr>
+          <w:rFonts w:ascii="Andale Mono" w:hAnsi="Andale Mono" w:cs="Andale Mono"/>
+          <w:color w:val="2FFF12"/>
+          <w:kern w:val="0"/>
+          <w:sz w:val="20"/>
+          <w:szCs w:val="20"/>
         </w:rPr>
         <w:t>.</w:t>
       </w:r>
@@ -4630,17 +4524,15 @@
           <w:kern w:val="0"/>
           <w:sz w:val="20"/>
           <w:szCs w:val="20"/>
-          <w:lang w:val="de-DE"/>
-        </w:rPr>
-      </w:pPr>
-      <w:r>
-        <w:rPr>
-          <w:rFonts w:ascii="Andale Mono" w:hAnsi="Andale Mono" w:cs="Andale Mono"/>
-          <w:color w:val="2FFF12"/>
-          <w:kern w:val="0"/>
-          <w:sz w:val="20"/>
-          <w:szCs w:val="20"/>
-          <w:lang w:val="de-DE"/>
+        </w:rPr>
+      </w:pPr>
+      <w:r>
+        <w:rPr>
+          <w:rFonts w:ascii="Andale Mono" w:hAnsi="Andale Mono" w:cs="Andale Mono"/>
+          <w:color w:val="2FFF12"/>
+          <w:kern w:val="0"/>
+          <w:sz w:val="20"/>
+          <w:szCs w:val="20"/>
         </w:rPr>
         <w:t>.</w:t>
       </w:r>
@@ -4833,7 +4725,6 @@
           <w:kern w:val="0"/>
           <w:sz w:val="20"/>
           <w:szCs w:val="20"/>
-          <w:lang w:val="de-DE"/>
         </w:rPr>
         <w:t>.</w:t>
       </w:r>
@@ -4863,17 +4754,15 @@
           <w:kern w:val="0"/>
           <w:sz w:val="20"/>
           <w:szCs w:val="20"/>
-          <w:lang w:val="de-DE"/>
-        </w:rPr>
-      </w:pPr>
-      <w:r>
-        <w:rPr>
-          <w:rFonts w:ascii="Andale Mono" w:hAnsi="Andale Mono" w:cs="Andale Mono"/>
-          <w:color w:val="2FFF12"/>
-          <w:kern w:val="0"/>
-          <w:sz w:val="20"/>
-          <w:szCs w:val="20"/>
-          <w:lang w:val="de-DE"/>
+        </w:rPr>
+      </w:pPr>
+      <w:r>
+        <w:rPr>
+          <w:rFonts w:ascii="Andale Mono" w:hAnsi="Andale Mono" w:cs="Andale Mono"/>
+          <w:color w:val="2FFF12"/>
+          <w:kern w:val="0"/>
+          <w:sz w:val="20"/>
+          <w:szCs w:val="20"/>
         </w:rPr>
         <w:t>.</w:t>
       </w:r>
@@ -4903,17 +4792,15 @@
           <w:kern w:val="0"/>
           <w:sz w:val="20"/>
           <w:szCs w:val="20"/>
-          <w:lang w:val="de-DE"/>
-        </w:rPr>
-      </w:pPr>
-      <w:r>
-        <w:rPr>
-          <w:rFonts w:ascii="Andale Mono" w:hAnsi="Andale Mono" w:cs="Andale Mono"/>
-          <w:color w:val="2FFF12"/>
-          <w:kern w:val="0"/>
-          <w:sz w:val="20"/>
-          <w:szCs w:val="20"/>
-          <w:lang w:val="de-DE"/>
+        </w:rPr>
+      </w:pPr>
+      <w:r>
+        <w:rPr>
+          <w:rFonts w:ascii="Andale Mono" w:hAnsi="Andale Mono" w:cs="Andale Mono"/>
+          <w:color w:val="2FFF12"/>
+          <w:kern w:val="0"/>
+          <w:sz w:val="20"/>
+          <w:szCs w:val="20"/>
         </w:rPr>
         <w:t>.</w:t>
       </w:r>
@@ -4943,17 +4830,15 @@
           <w:kern w:val="0"/>
           <w:sz w:val="20"/>
           <w:szCs w:val="20"/>
-          <w:lang w:val="de-DE"/>
-        </w:rPr>
-      </w:pPr>
-      <w:r>
-        <w:rPr>
-          <w:rFonts w:ascii="Andale Mono" w:hAnsi="Andale Mono" w:cs="Andale Mono"/>
-          <w:color w:val="2FFF12"/>
-          <w:kern w:val="0"/>
-          <w:sz w:val="20"/>
-          <w:szCs w:val="20"/>
-          <w:lang w:val="de-DE"/>
+        </w:rPr>
+      </w:pPr>
+      <w:r>
+        <w:rPr>
+          <w:rFonts w:ascii="Andale Mono" w:hAnsi="Andale Mono" w:cs="Andale Mono"/>
+          <w:color w:val="2FFF12"/>
+          <w:kern w:val="0"/>
+          <w:sz w:val="20"/>
+          <w:szCs w:val="20"/>
         </w:rPr>
         <w:t xml:space="preserve">5h </w:t>
       </w:r>
@@ -4965,7 +4850,6 @@
           <w:kern w:val="0"/>
           <w:sz w:val="20"/>
           <w:szCs w:val="20"/>
-          <w:lang w:val="de-DE"/>
         </w:rPr>
         <w:t>az</w:t>
       </w:r>
@@ -4977,7 +4861,6 @@
           <w:kern w:val="0"/>
           <w:sz w:val="20"/>
           <w:szCs w:val="20"/>
-          <w:lang w:val="de-DE"/>
         </w:rPr>
         <w:t>: 21</w:t>
       </w:r>
@@ -5007,17 +4890,15 @@
           <w:kern w:val="0"/>
           <w:sz w:val="20"/>
           <w:szCs w:val="20"/>
-          <w:lang w:val="de-DE"/>
-        </w:rPr>
-      </w:pPr>
-      <w:r>
-        <w:rPr>
-          <w:rFonts w:ascii="Andale Mono" w:hAnsi="Andale Mono" w:cs="Andale Mono"/>
-          <w:color w:val="2FFF12"/>
-          <w:kern w:val="0"/>
-          <w:sz w:val="20"/>
-          <w:szCs w:val="20"/>
-          <w:lang w:val="de-DE"/>
+        </w:rPr>
+      </w:pPr>
+      <w:r>
+        <w:rPr>
+          <w:rFonts w:ascii="Andale Mono" w:hAnsi="Andale Mono" w:cs="Andale Mono"/>
+          <w:color w:val="2FFF12"/>
+          <w:kern w:val="0"/>
+          <w:sz w:val="20"/>
+          <w:szCs w:val="20"/>
         </w:rPr>
         <w:t xml:space="preserve">5h </w:t>
       </w:r>
@@ -5029,7 +4910,6 @@
           <w:kern w:val="0"/>
           <w:sz w:val="20"/>
           <w:szCs w:val="20"/>
-          <w:lang w:val="de-DE"/>
         </w:rPr>
         <w:t>el</w:t>
       </w:r>
@@ -5041,25 +4921,12 @@
           <w:kern w:val="0"/>
           <w:sz w:val="20"/>
           <w:szCs w:val="20"/>
-          <w:lang w:val="de-DE"/>
         </w:rPr>
         <w:t>: 21</w:t>
       </w:r>
     </w:p>
-    <w:p>
-      <w:pPr>
-        <w:rPr>
-          <w:lang w:val="de-DE"/>
-        </w:rPr>
-      </w:pPr>
-    </w:p>
-    <w:p>
-      <w:pPr>
-        <w:rPr>
-          <w:lang w:val="de-DE"/>
-        </w:rPr>
-      </w:pPr>
-    </w:p>
+    <w:p/>
+    <w:p/>
     <w:p>
       <w:pPr>
         <w:rPr>
@@ -5080,13 +4947,7 @@
       <w:bookmarkStart w:id="6" w:name="_Toc174960691"/>
       <w:r>
         <w:lastRenderedPageBreak/>
-        <w:t xml:space="preserve">Read drive amplifier module </w:t>
-      </w:r>
-      <w:r>
-        <w:t>output configuration</w:t>
-      </w:r>
-      <w:r>
-        <w:t>:</w:t>
+        <w:t>Read drive amplifier module output configuration:</w:t>
       </w:r>
       <w:bookmarkEnd w:id="6"/>
     </w:p>
@@ -5099,13 +4960,7 @@
     <w:p/>
     <w:p>
       <w:r>
-        <w:t xml:space="preserve">To read the </w:t>
-      </w:r>
-      <w:r>
-        <w:t>output configuration register for</w:t>
-      </w:r>
-      <w:r>
-        <w:t xml:space="preserve"> all modules installed in the ATA, follow these commands:</w:t>
+        <w:t>To read the output configuration register for all modules installed in the ATA, follow these commands:</w:t>
       </w:r>
     </w:p>
     <w:p/>
@@ -5138,10 +4993,7 @@
         <w:t>~obs/tkoumrian/dbinfo</w:t>
       </w:r>
       <w:r>
-        <w:t>-</w:t>
-      </w:r>
-      <w:r>
-        <w:t>out</w:t>
+        <w:t>-out</w:t>
       </w:r>
       <w:r>
         <w:t>.sh</w:t>
@@ -5150,13 +5002,7 @@
     <w:p/>
     <w:p>
       <w:r>
-        <w:t xml:space="preserve">The script then outputs the </w:t>
-      </w:r>
-      <w:r>
-        <w:t xml:space="preserve">value stored in the flash register for each </w:t>
-      </w:r>
-      <w:r>
-        <w:t xml:space="preserve">antenna and </w:t>
+        <w:t xml:space="preserve">The script then outputs the value stored in the flash register for each antenna and </w:t>
       </w:r>
       <w:proofErr w:type="spellStart"/>
       <w:r>
@@ -5172,13 +5018,7 @@
       </w:r>
       <w:proofErr w:type="spellEnd"/>
       <w:r>
-        <w:t xml:space="preserve"> module.</w:t>
-      </w:r>
-      <w:r>
-        <w:t xml:space="preserve"> Both register values are displayed in the same line separated by “/”. (0x70 / 0x71). </w:t>
-      </w:r>
-      <w:r>
-        <w:t xml:space="preserve">If it can’t read a </w:t>
+        <w:t xml:space="preserve"> module. Both register values are displayed in the same line separated by “/”. (0x70 / 0x71). If it can’t read a </w:t>
       </w:r>
       <w:proofErr w:type="gramStart"/>
       <w:r>
@@ -5556,10 +5396,7 @@
       <w:bookmarkStart w:id="7" w:name="_Toc174960692"/>
       <w:r>
         <w:lastRenderedPageBreak/>
-        <w:t>Module output control</w:t>
-      </w:r>
-      <w:r>
-        <w:t>:</w:t>
+        <w:t>Module output control:</w:t>
       </w:r>
       <w:bookmarkEnd w:id="7"/>
     </w:p>
@@ -5785,7 +5622,7 @@
           <w:szCs w:val="20"/>
         </w:rPr>
         <w:drawing>
-          <wp:inline distT="0" distB="0" distL="0" distR="0" wp14:anchorId="6DD27E69" wp14:editId="3FD45565">
+          <wp:inline distT="0" distB="0" distL="0" distR="0" wp14:anchorId="6DD27E69" wp14:editId="07BECB82">
             <wp:extent cx="2451887" cy="3297144"/>
             <wp:effectExtent l="0" t="0" r="0" b="5080"/>
             <wp:docPr id="1261541791" name="Picture 1" descr="A table with numbers and symbols&#10;&#10;Description automatically generated"/>
@@ -5840,7 +5677,7 @@
           <w:szCs w:val="20"/>
         </w:rPr>
         <w:drawing>
-          <wp:inline distT="0" distB="0" distL="0" distR="0" wp14:anchorId="29269AC6" wp14:editId="4C8C5CE3">
+          <wp:inline distT="0" distB="0" distL="0" distR="0" wp14:anchorId="29269AC6" wp14:editId="448A467C">
             <wp:extent cx="2751292" cy="3339878"/>
             <wp:effectExtent l="0" t="0" r="5080" b="635"/>
             <wp:docPr id="33140612" name="Picture 2" descr="A table with text and numbers&#10;&#10;Description automatically generated"/>
@@ -5945,12 +5782,35 @@
         </w:rPr>
         <w:t xml:space="preserve">=&gt; </w:t>
       </w:r>
-      <w:r>
-        <w:rPr>
-          <w:sz w:val="20"/>
-          <w:szCs w:val="20"/>
-        </w:rPr>
-        <w:t>Brake</w:t>
+      <w:proofErr w:type="gramStart"/>
+      <w:r>
+        <w:rPr>
+          <w:sz w:val="20"/>
+          <w:szCs w:val="20"/>
+        </w:rPr>
+        <w:t>Brak</w:t>
+      </w:r>
+      <w:r>
+        <w:rPr>
+          <w:sz w:val="20"/>
+          <w:szCs w:val="20"/>
+        </w:rPr>
+        <w:t xml:space="preserve">e  </w:t>
+      </w:r>
+      <w:r>
+        <w:rPr>
+          <w:sz w:val="20"/>
+          <w:szCs w:val="20"/>
+        </w:rPr>
+        <w:tab/>
+      </w:r>
+      <w:proofErr w:type="gramEnd"/>
+      <w:r>
+        <w:rPr>
+          <w:sz w:val="20"/>
+          <w:szCs w:val="20"/>
+        </w:rPr>
+        <w:t>=&gt; [0x71]</w:t>
       </w:r>
     </w:p>
     <w:p>
@@ -5980,6 +5840,21 @@
         <w:tab/>
         <w:t>=&gt; Fault</w:t>
       </w:r>
+      <w:r>
+        <w:rPr>
+          <w:sz w:val="20"/>
+          <w:szCs w:val="20"/>
+        </w:rPr>
+        <w:tab/>
+      </w:r>
+      <w:r>
+        <w:rPr>
+          <w:sz w:val="20"/>
+          <w:szCs w:val="20"/>
+        </w:rPr>
+        <w:tab/>
+        <w:t>=&gt; [0x70]</w:t>
+      </w:r>
     </w:p>
     <w:p>
       <w:pPr>
@@ -6104,14 +5979,7 @@
           <w:sz w:val="20"/>
           <w:szCs w:val="20"/>
         </w:rPr>
-        <w:t xml:space="preserve"> </w:t>
-      </w:r>
-      <w:r>
-        <w:rPr>
-          <w:sz w:val="20"/>
-          <w:szCs w:val="20"/>
-        </w:rPr>
-        <w:t>(</w:t>
+        <w:t xml:space="preserve"> (</w:t>
       </w:r>
       <w:r>
         <w:rPr>
@@ -6159,42 +6027,7 @@
           <w:sz w:val="20"/>
           <w:szCs w:val="20"/>
         </w:rPr>
-        <w:t>), etc., up to</w:t>
-      </w:r>
-      <w:r>
-        <w:rPr>
-          <w:sz w:val="20"/>
-          <w:szCs w:val="20"/>
-        </w:rPr>
-        <w:t xml:space="preserve"> </w:t>
-      </w:r>
-      <w:r>
-        <w:rPr>
-          <w:sz w:val="20"/>
-          <w:szCs w:val="20"/>
-        </w:rPr>
-        <w:t>output n (OUT(n+1)), number of digital outputs on</w:t>
-      </w:r>
-      <w:r>
-        <w:rPr>
-          <w:sz w:val="20"/>
-          <w:szCs w:val="20"/>
-        </w:rPr>
-        <w:t xml:space="preserve"> </w:t>
-      </w:r>
-      <w:r>
-        <w:rPr>
-          <w:sz w:val="20"/>
-          <w:szCs w:val="20"/>
-        </w:rPr>
-        <w:t>drive.</w:t>
-      </w:r>
-      <w:r>
-        <w:rPr>
-          <w:sz w:val="20"/>
-          <w:szCs w:val="20"/>
-        </w:rPr>
-        <w:t>]</w:t>
+        <w:t>), etc., up to output n (OUT(n+1)), number of digital outputs on drive.]</w:t>
       </w:r>
     </w:p>
     <w:p>
@@ -6231,6 +6064,51 @@
       </w:r>
     </w:p>
     <w:p/>
+    <w:p>
+      <w:r>
+        <w:t xml:space="preserve">When looking at </w:t>
+      </w:r>
+      <w:r>
+        <w:rPr>
+          <w:b/>
+          <w:bCs/>
+        </w:rPr>
+        <w:t>PIN</w:t>
+      </w:r>
+      <w:r>
+        <w:t xml:space="preserve"> </w:t>
+      </w:r>
+      <w:r>
+        <w:rPr>
+          <w:b/>
+          <w:bCs/>
+        </w:rPr>
+        <w:t>10</w:t>
+      </w:r>
+      <w:r>
+        <w:t xml:space="preserve">, we could confirm that this output is controlled by register 0x70 which contradicts the numbering of the output in the datasheet for the 2024 version, it should then be </w:t>
+      </w:r>
+      <w:r>
+        <w:rPr>
+          <w:b/>
+          <w:bCs/>
+        </w:rPr>
+        <w:t>DOUT0</w:t>
+      </w:r>
+      <w:r>
+        <w:t xml:space="preserve"> and not </w:t>
+      </w:r>
+      <w:r>
+        <w:rPr>
+          <w:b/>
+          <w:bCs/>
+        </w:rPr>
+        <w:t>DOUT2</w:t>
+      </w:r>
+      <w:r>
+        <w:t>.</w:t>
+      </w:r>
+    </w:p>
     <w:p/>
     <w:p>
       <w:r>
@@ -6341,10 +6219,7 @@
     <w:p/>
     <w:p>
       <w:r>
-        <w:t>The Module Parameter Dictionary describes the</w:t>
-      </w:r>
-      <w:r>
-        <w:t xml:space="preserve"> output configuration as following:</w:t>
+        <w:t>The Module Parameter Dictionary describes the output configuration as following:</w:t>
       </w:r>
     </w:p>
     <w:p>
@@ -6393,98 +6268,7 @@
           <w:sz w:val="20"/>
           <w:szCs w:val="20"/>
         </w:rPr>
-        <w:t>Remaining words give additional parameter data used by</w:t>
-      </w:r>
-      <w:r>
-        <w:rPr>
-          <w:sz w:val="20"/>
-          <w:szCs w:val="20"/>
-        </w:rPr>
-        <w:t xml:space="preserve"> </w:t>
-      </w:r>
-      <w:r>
-        <w:rPr>
-          <w:sz w:val="20"/>
-          <w:szCs w:val="20"/>
-        </w:rPr>
-        <w:t>output pin. Typically, second and third words are used</w:t>
-      </w:r>
-      <w:r>
-        <w:rPr>
-          <w:sz w:val="20"/>
-          <w:szCs w:val="20"/>
-        </w:rPr>
-        <w:t xml:space="preserve"> </w:t>
-      </w:r>
-      <w:r>
-        <w:rPr>
-          <w:sz w:val="20"/>
-          <w:szCs w:val="20"/>
-        </w:rPr>
-        <w:t>as 32-bit bitmask to identify which bit(s) in Event Status</w:t>
-      </w:r>
-      <w:r>
-        <w:rPr>
-          <w:sz w:val="20"/>
-          <w:szCs w:val="20"/>
-        </w:rPr>
-        <w:t xml:space="preserve"> </w:t>
-      </w:r>
-      <w:r>
-        <w:rPr>
-          <w:sz w:val="20"/>
-          <w:szCs w:val="20"/>
-        </w:rPr>
-        <w:t>Register (0xA0) output should follow. If any selected bits</w:t>
-      </w:r>
-      <w:r>
-        <w:rPr>
-          <w:sz w:val="20"/>
-          <w:szCs w:val="20"/>
-        </w:rPr>
-        <w:t xml:space="preserve"> </w:t>
-      </w:r>
-      <w:r>
-        <w:rPr>
-          <w:sz w:val="20"/>
-          <w:szCs w:val="20"/>
-        </w:rPr>
-        <w:t>in Event Status Register (0xA0) are set, then output will</w:t>
-      </w:r>
-      <w:r>
-        <w:rPr>
-          <w:sz w:val="20"/>
-          <w:szCs w:val="20"/>
-        </w:rPr>
-        <w:t xml:space="preserve"> </w:t>
-      </w:r>
-      <w:r>
-        <w:rPr>
-          <w:sz w:val="20"/>
-          <w:szCs w:val="20"/>
-        </w:rPr>
-        <w:t>go active. If no selected bits in Event Status Register</w:t>
-      </w:r>
-      <w:r>
-        <w:rPr>
-          <w:sz w:val="20"/>
-          <w:szCs w:val="20"/>
-        </w:rPr>
-        <w:t xml:space="preserve"> </w:t>
-      </w:r>
-      <w:r>
-        <w:rPr>
-          <w:sz w:val="20"/>
-          <w:szCs w:val="20"/>
-        </w:rPr>
-        <w:t>(0xA0) are set, then output will be inactive.</w:t>
-      </w:r>
-      <w:r>
-        <w:rPr>
-          <w:sz w:val="20"/>
-          <w:szCs w:val="20"/>
-        </w:rPr>
-        <w:t>]</w:t>
+        <w:t>Remaining words give additional parameter data used by output pin. Typically, second and third words are used as 32-bit bitmask to identify which bit(s) in Event Status Register (0xA0) output should follow. If any selected bits in Event Status Register (0xA0) are set, then output will go active. If no selected bits in Event Status Register (0xA0) are set, then output will be inactive.]</w:t>
       </w:r>
     </w:p>
     <w:p>
@@ -6534,28 +6318,7 @@
           <w:sz w:val="20"/>
           <w:szCs w:val="20"/>
         </w:rPr>
-        <w:t xml:space="preserve">[bits 0-4 value = 0] </w:t>
-      </w:r>
-      <w:r>
-        <w:rPr>
-          <w:sz w:val="20"/>
-          <w:szCs w:val="20"/>
-        </w:rPr>
-        <w:t>Track bits in Event Status Register</w:t>
-      </w:r>
-      <w:r>
-        <w:rPr>
-          <w:sz w:val="20"/>
-          <w:szCs w:val="20"/>
-        </w:rPr>
-        <w:t xml:space="preserve"> </w:t>
-      </w:r>
-      <w:r>
-        <w:rPr>
-          <w:sz w:val="20"/>
-          <w:szCs w:val="20"/>
-        </w:rPr>
-        <w:t>(0xA0)</w:t>
+        <w:t>[bits 0-4 value = 0] Track bits in Event Status Register (0xA0)</w:t>
       </w:r>
     </w:p>
     <w:p>
@@ -6575,42 +6338,7 @@
           <w:sz w:val="20"/>
           <w:szCs w:val="20"/>
         </w:rPr>
-        <w:t xml:space="preserve">[bit 8 = 1] </w:t>
-      </w:r>
-      <w:r>
-        <w:rPr>
-          <w:sz w:val="20"/>
-          <w:szCs w:val="20"/>
-        </w:rPr>
-        <w:t>If set, inverts normal active state of output.</w:t>
-      </w:r>
-      <w:r>
-        <w:rPr>
-          <w:sz w:val="20"/>
-          <w:szCs w:val="20"/>
-        </w:rPr>
-        <w:t xml:space="preserve"> </w:t>
-      </w:r>
-      <w:r>
-        <w:rPr>
-          <w:sz w:val="20"/>
-          <w:szCs w:val="20"/>
-        </w:rPr>
-        <w:t>E.g., outputs that are normally active low</w:t>
-      </w:r>
-      <w:r>
-        <w:rPr>
-          <w:sz w:val="20"/>
-          <w:szCs w:val="20"/>
-        </w:rPr>
-        <w:t xml:space="preserve"> </w:t>
-      </w:r>
-      <w:r>
-        <w:rPr>
-          <w:sz w:val="20"/>
-          <w:szCs w:val="20"/>
-        </w:rPr>
-        <w:t>become active high.</w:t>
+        <w:t>[bit 8 = 1] If set, inverts normal active state of output. E.g., outputs that are normally active low become active high.</w:t>
       </w:r>
     </w:p>
     <w:p/>
@@ -6656,33 +6384,20 @@
           <w:sz w:val="20"/>
           <w:szCs w:val="20"/>
         </w:rPr>
-        <w:t>0xA0 bit 14 [</w:t>
-      </w:r>
-      <w:r>
-        <w:rPr>
-          <w:sz w:val="20"/>
-          <w:szCs w:val="20"/>
-        </w:rPr>
-        <w:t>Motor brake activated</w:t>
-      </w:r>
-      <w:r>
-        <w:rPr>
-          <w:sz w:val="20"/>
-          <w:szCs w:val="20"/>
-        </w:rPr>
-        <w:t>]</w:t>
-      </w:r>
-    </w:p>
-    <w:p>
-      <w:pPr>
-        <w:rPr>
-          <w:sz w:val="20"/>
-          <w:szCs w:val="20"/>
-        </w:rPr>
-      </w:pPr>
-    </w:p>
-    <w:p>
-      <w:r>
+        <w:t>0xA0 bit 14 [Motor brake activated]</w:t>
+      </w:r>
+    </w:p>
+    <w:p>
+      <w:pPr>
+        <w:rPr>
+          <w:sz w:val="20"/>
+          <w:szCs w:val="20"/>
+        </w:rPr>
+      </w:pPr>
+    </w:p>
+    <w:p>
+      <w:r>
+        <w:lastRenderedPageBreak/>
         <w:t xml:space="preserve">This means that the register setting above configures </w:t>
       </w:r>
       <w:r>
@@ -6693,6 +6408,13 @@
         <w:t>DOUT1</w:t>
       </w:r>
       <w:r>
+        <w:rPr>
+          <w:b/>
+          <w:bCs/>
+        </w:rPr>
+        <w:t xml:space="preserve"> (PIN 9)</w:t>
+      </w:r>
+      <w:r>
         <w:t xml:space="preserve"> to be inverted and track the motor brake activated register.</w:t>
       </w:r>
     </w:p>
@@ -6703,20 +6425,7 @@
       </w:pPr>
       <w:bookmarkStart w:id="8" w:name="_Toc174960693"/>
       <w:r>
-        <w:lastRenderedPageBreak/>
-        <w:t>Module output</w:t>
-      </w:r>
-      <w:r>
-        <w:t xml:space="preserve"> brake</w:t>
-      </w:r>
-      <w:r>
-        <w:t xml:space="preserve"> </w:t>
-      </w:r>
-      <w:r>
-        <w:t>wiring</w:t>
-      </w:r>
-      <w:r>
-        <w:t>:</w:t>
+        <w:t>Module output brake wiring:</w:t>
       </w:r>
       <w:bookmarkEnd w:id="8"/>
     </w:p>
@@ -6902,14 +6611,7 @@
           <w:sz w:val="20"/>
           <w:szCs w:val="20"/>
         </w:rPr>
-        <w:t xml:space="preserve">0xAB bit1 = </w:t>
-      </w:r>
-      <w:r>
-        <w:rPr>
-          <w:sz w:val="20"/>
-          <w:szCs w:val="20"/>
-        </w:rPr>
-        <w:t>1 [</w:t>
+        <w:t>0xAB bit1 = 1 [</w:t>
       </w:r>
       <w:r>
         <w:rPr>
@@ -6960,10 +6662,7 @@
       <w:bookmarkStart w:id="9" w:name="_Toc174960694"/>
       <w:r>
         <w:lastRenderedPageBreak/>
-        <w:t>Manual</w:t>
-      </w:r>
-      <w:r>
-        <w:t xml:space="preserve"> output control:</w:t>
+        <w:t>Manual output control:</w:t>
       </w:r>
       <w:bookmarkEnd w:id="9"/>
     </w:p>
@@ -7009,17 +6708,7 @@
           <w:sz w:val="20"/>
           <w:szCs w:val="20"/>
         </w:rPr>
-        <w:t>s</w:t>
-      </w:r>
-      <w:r>
-        <w:rPr>
-          <w:rFonts w:ascii="Andale Mono" w:hAnsi="Andale Mono" w:cs="Andale Mono"/>
-          <w:color w:val="2FFF12"/>
-          <w:kern w:val="0"/>
-          <w:sz w:val="20"/>
-          <w:szCs w:val="20"/>
-        </w:rPr>
-        <w:t xml:space="preserve"> f0x71</w:t>
+        <w:t>s f0x71</w:t>
       </w:r>
       <w:r>
         <w:rPr>
@@ -7086,49 +6775,7 @@
           <w:sz w:val="20"/>
           <w:szCs w:val="20"/>
         </w:rPr>
-        <w:t>Value 2 [</w:t>
-      </w:r>
-      <w:r>
-        <w:rPr>
-          <w:sz w:val="20"/>
-          <w:szCs w:val="20"/>
-        </w:rPr>
-        <w:t>Track bits in Manual Output Control</w:t>
-      </w:r>
-      <w:r>
-        <w:rPr>
-          <w:sz w:val="20"/>
-          <w:szCs w:val="20"/>
-        </w:rPr>
-        <w:t xml:space="preserve"> </w:t>
-      </w:r>
-      <w:r>
-        <w:rPr>
-          <w:sz w:val="20"/>
-          <w:szCs w:val="20"/>
-        </w:rPr>
-        <w:t>Register. See Output States and</w:t>
-      </w:r>
-      <w:r>
-        <w:rPr>
-          <w:sz w:val="20"/>
-          <w:szCs w:val="20"/>
-        </w:rPr>
-        <w:t xml:space="preserve"> </w:t>
-      </w:r>
-      <w:r>
-        <w:rPr>
-          <w:sz w:val="20"/>
-          <w:szCs w:val="20"/>
-        </w:rPr>
-        <w:t>Program Control (0xAB)</w:t>
-      </w:r>
-      <w:r>
-        <w:rPr>
-          <w:sz w:val="20"/>
-          <w:szCs w:val="20"/>
-        </w:rPr>
-        <w:t>]</w:t>
+        <w:t>Value 2 [Track bits in Manual Output Control Register. See Output States and Program Control (0xAB)]</w:t>
       </w:r>
     </w:p>
     <w:p>
@@ -7201,37 +6848,7 @@
           <w:sz w:val="20"/>
           <w:szCs w:val="20"/>
         </w:rPr>
-        <w:t xml:space="preserve">s </w:t>
-      </w:r>
-      <w:r>
-        <w:rPr>
-          <w:rFonts w:ascii="Andale Mono" w:hAnsi="Andale Mono" w:cs="Andale Mono"/>
-          <w:color w:val="2FFF12"/>
-          <w:kern w:val="0"/>
-          <w:sz w:val="20"/>
-          <w:szCs w:val="20"/>
-        </w:rPr>
-        <w:t>r</w:t>
-      </w:r>
-      <w:r>
-        <w:rPr>
-          <w:rFonts w:ascii="Andale Mono" w:hAnsi="Andale Mono" w:cs="Andale Mono"/>
-          <w:color w:val="2FFF12"/>
-          <w:kern w:val="0"/>
-          <w:sz w:val="20"/>
-          <w:szCs w:val="20"/>
-        </w:rPr>
-        <w:t>0x</w:t>
-      </w:r>
-      <w:r>
-        <w:rPr>
-          <w:rFonts w:ascii="Andale Mono" w:hAnsi="Andale Mono" w:cs="Andale Mono"/>
-          <w:color w:val="2FFF12"/>
-          <w:kern w:val="0"/>
-          <w:sz w:val="20"/>
-          <w:szCs w:val="20"/>
-        </w:rPr>
-        <w:t>AB</w:t>
+        <w:t>s r0xAB</w:t>
       </w:r>
       <w:r>
         <w:rPr>
@@ -7312,22 +6929,27 @@
           <w:sz w:val="20"/>
           <w:szCs w:val="20"/>
         </w:rPr>
-        <w:t>g</w:t>
-      </w:r>
-      <w:r>
-        <w:rPr>
-          <w:rFonts w:ascii="Andale Mono" w:hAnsi="Andale Mono" w:cs="Andale Mono"/>
-          <w:color w:val="2FFF12"/>
-          <w:kern w:val="0"/>
-          <w:sz w:val="20"/>
-          <w:szCs w:val="20"/>
-        </w:rPr>
-        <w:t xml:space="preserve"> r0xAB</w:t>
+        <w:t>g r0xAB</w:t>
       </w:r>
     </w:p>
     <w:p/>
     <w:p/>
-    <w:p/>
+    <w:p>
+      <w:pPr>
+        <w:pStyle w:val="Heading2"/>
+      </w:pPr>
+      <w:r>
+        <w:t>Summary</w:t>
+      </w:r>
+      <w:r>
+        <w:t>:</w:t>
+      </w:r>
+    </w:p>
+    <w:p>
+      <w:r>
+        <w:t xml:space="preserve">We could confirm that there is no difference in the drive amplifier module between the old ones and Rev. A. The labeling of the 2024 datasheet is incorrect. </w:t>
+      </w:r>
+    </w:p>
     <w:sectPr>
       <w:footerReference w:type="default" r:id="rId16"/>
       <w:pgSz w:w="12240" w:h="15840"/>
@@ -8239,6 +7861,7 @@
   <w:style w:type="character" w:default="1" w:styleId="DefaultParagraphFont">
     <w:name w:val="Default Paragraph Font"/>
     <w:uiPriority w:val="1"/>
+    <w:semiHidden/>
     <w:unhideWhenUsed/>
   </w:style>
   <w:style w:type="table" w:default="1" w:styleId="TableNormal">

</xml_diff>